<commit_message>
fejlesztoi doc folytatva, delete most mar mindenhol mukodik
</commit_message>
<xml_diff>
--- a/doc/fejlesztoi-dokumentacio.docx
+++ b/doc/fejlesztoi-dokumentacio.docx
@@ -3,13 +3,16 @@
 <w:document xmlns:wpc="http://schemas.microsoft.com/office/word/2010/wordprocessingCanvas" xmlns:cx="http://schemas.microsoft.com/office/drawing/2014/chartex" xmlns:cx1="http://schemas.microsoft.com/office/drawing/2015/9/8/chartex" xmlns:cx2="http://schemas.microsoft.com/office/drawing/2015/10/21/chartex" xmlns:cx3="http://schemas.microsoft.com/office/drawing/2016/5/9/chartex" xmlns:cx4="http://schemas.microsoft.com/office/drawing/2016/5/10/chartex" xmlns:cx5="http://schemas.microsoft.com/office/drawing/2016/5/11/chartex" xmlns:cx6="http://schemas.microsoft.com/office/drawing/2016/5/12/chartex" xmlns:cx7="http://schemas.microsoft.com/office/drawing/2016/5/13/chartex" xmlns:cx8="http://schemas.microsoft.com/office/drawing/2016/5/14/chartex" xmlns:mc="http://schemas.openxmlformats.org/markup-compatibility/2006" xmlns:aink="http://schemas.microsoft.com/office/drawing/2016/ink" xmlns:am3d="http://schemas.microsoft.com/office/drawing/2017/model3d" xmlns:o="urn:schemas-microsoft-com:office:office" xmlns:r="http://schemas.openxmlformats.org/officeDocument/2006/relationships" xmlns:m="http://schemas.openxmlformats.org/officeDocument/2006/math" xmlns:v="urn:schemas-microsoft-com:vml" xmlns:wp14="http://schemas.microsoft.com/office/word/2010/wordprocessingDrawing" xmlns:wp="http://schemas.openxmlformats.org/drawingml/2006/wordprocessingDrawing" xmlns:w10="urn:schemas-microsoft-com:office:word" xmlns:w="http://schemas.openxmlformats.org/wordprocessingml/2006/main" xmlns:w14="http://schemas.microsoft.com/office/word/2010/wordml" xmlns:w15="http://schemas.microsoft.com/office/word/2012/wordml" xmlns:w16cex="http://schemas.microsoft.com/office/word/2018/wordml/cex" xmlns:w16cid="http://schemas.microsoft.com/office/word/2016/wordml/cid" xmlns:w16="http://schemas.microsoft.com/office/word/2018/wordml" xmlns:w16sdtdh="http://schemas.microsoft.com/office/word/2020/wordml/sdtdatahash" xmlns:w16se="http://schemas.microsoft.com/office/word/2015/wordml/symex" xmlns:wpg="http://schemas.microsoft.com/office/word/2010/wordprocessingGroup" xmlns:wpi="http://schemas.microsoft.com/office/word/2010/wordprocessingInk" xmlns:wne="http://schemas.microsoft.com/office/word/2006/wordml" xmlns:wps="http://schemas.microsoft.com/office/word/2010/wordprocessingShape" mc:Ignorable="w14 w15 w16se w16cid w16 w16cex w16sdtdh wp14">
   <w:body>
     <w:p>
+      <w:pPr>
+        <w:jc w:val="center"/>
+      </w:pPr>
       <w:r>
         <w:rPr>
           <w:noProof/>
         </w:rPr>
         <w:drawing>
-          <wp:inline distT="0" distB="0" distL="0" distR="0" wp14:anchorId="23A03544" wp14:editId="199B4C6A">
-            <wp:extent cx="5943600" cy="1780540"/>
+          <wp:inline distT="0" distB="0" distL="0" distR="0" wp14:anchorId="23A03544" wp14:editId="18898FBD">
+            <wp:extent cx="3124200" cy="935460"/>
             <wp:effectExtent l="0" t="0" r="0" b="0"/>
             <wp:docPr id="1" name="Picture 1"/>
             <wp:cNvGraphicFramePr>
@@ -23,7 +26,13 @@
                     <pic:cNvPicPr/>
                   </pic:nvPicPr>
                   <pic:blipFill>
-                    <a:blip r:embed="rId8"/>
+                    <a:blip r:embed="rId8" cstate="print">
+                      <a:extLst>
+                        <a:ext uri="{28A0092B-C50C-407E-A947-70E740481C1C}">
+                          <a14:useLocalDpi xmlns:a14="http://schemas.microsoft.com/office/drawing/2010/main" val="0"/>
+                        </a:ext>
+                      </a:extLst>
+                    </a:blip>
                     <a:stretch>
                       <a:fillRect/>
                     </a:stretch>
@@ -31,7 +40,7 @@
                   <pic:spPr>
                     <a:xfrm>
                       <a:off x="0" y="0"/>
-                      <a:ext cx="5943600" cy="1780540"/>
+                      <a:ext cx="3134174" cy="938446"/>
                     </a:xfrm>
                     <a:prstGeom prst="rect">
                       <a:avLst/>
@@ -240,7 +249,7 @@
     </w:p>
     <w:p>
       <w:pPr>
-        <w:pStyle w:val="Tartalomjegyzkcmsora"/>
+        <w:pStyle w:val="TOCHeading"/>
         <w:rPr>
           <w:rFonts w:ascii="Consolas" w:hAnsi="Consolas" w:cs="Calibri"/>
           <w:sz w:val="36"/>
@@ -268,7 +277,7 @@
       <w:sdtContent>
         <w:p>
           <w:pPr>
-            <w:pStyle w:val="Tartalomjegyzkcmsora"/>
+            <w:pStyle w:val="TOCHeading"/>
             <w:rPr>
               <w:rFonts w:ascii="Consolas" w:hAnsi="Consolas"/>
               <w:b/>
@@ -405,7 +414,7 @@
         </w:p>
         <w:p>
           <w:pPr>
-            <w:pStyle w:val="TJ1"/>
+            <w:pStyle w:val="TOC1"/>
           </w:pPr>
           <w:proofErr w:type="spellStart"/>
           <w:r>
@@ -432,7 +441,7 @@
         </w:p>
         <w:p>
           <w:pPr>
-            <w:pStyle w:val="TJ1"/>
+            <w:pStyle w:val="TOC1"/>
             <w:rPr>
               <w:lang w:val="hu-HU"/>
             </w:rPr>
@@ -710,7 +719,7 @@
         </w:p>
         <w:p>
           <w:pPr>
-            <w:pStyle w:val="TJ1"/>
+            <w:pStyle w:val="TOC1"/>
           </w:pPr>
           <w:proofErr w:type="spellStart"/>
           <w:r>
@@ -729,7 +738,7 @@
         </w:p>
         <w:p>
           <w:pPr>
-            <w:pStyle w:val="TJ1"/>
+            <w:pStyle w:val="TOC1"/>
             <w:rPr>
               <w:lang w:val="hu-HU"/>
             </w:rPr>
@@ -857,7 +866,7 @@
         </w:p>
         <w:p>
           <w:pPr>
-            <w:pStyle w:val="TJ1"/>
+            <w:pStyle w:val="TOC1"/>
             <w:rPr>
               <w:lang w:val="hu-HU"/>
             </w:rPr>
@@ -924,7 +933,7 @@
         </w:p>
         <w:p>
           <w:pPr>
-            <w:pStyle w:val="TJ1"/>
+            <w:pStyle w:val="TOC1"/>
             <w:rPr>
               <w:lang w:val="hu-HU"/>
             </w:rPr>
@@ -946,7 +955,68 @@
         </w:p>
         <w:p>
           <w:pPr>
-            <w:pStyle w:val="TJ1"/>
+            <w:ind w:firstLine="720"/>
+            <w:rPr>
+              <w:lang w:val="hu-HU"/>
+            </w:rPr>
+          </w:pPr>
+          <w:proofErr w:type="spellStart"/>
+          <w:r>
+            <w:t>Asztali</w:t>
+          </w:r>
+          <w:proofErr w:type="spellEnd"/>
+          <w:r>
+            <w:t xml:space="preserve"> </w:t>
+          </w:r>
+          <w:proofErr w:type="spellStart"/>
+          <w:r>
+            <w:t>alkalmazás</w:t>
+          </w:r>
+          <w:proofErr w:type="spellEnd"/>
+          <w:r>
+            <w:t>:</w:t>
+          </w:r>
+          <w:r>
+            <w:ptab w:relativeTo="margin" w:alignment="right" w:leader="dot"/>
+          </w:r>
+          <w:r>
+            <w:rPr>
+              <w:lang w:val="hu-HU"/>
+            </w:rPr>
+            <w:t>7.1</w:t>
+          </w:r>
+        </w:p>
+        <w:p>
+          <w:pPr>
+            <w:ind w:firstLine="720"/>
+            <w:rPr>
+              <w:lang w:val="hu-HU"/>
+            </w:rPr>
+          </w:pPr>
+          <w:r>
+            <w:t xml:space="preserve">Web </w:t>
+          </w:r>
+          <w:proofErr w:type="spellStart"/>
+          <w:r>
+            <w:t>alkalmazás</w:t>
+          </w:r>
+          <w:proofErr w:type="spellEnd"/>
+          <w:r>
+            <w:t>:</w:t>
+          </w:r>
+          <w:r>
+            <w:ptab w:relativeTo="margin" w:alignment="right" w:leader="dot"/>
+          </w:r>
+          <w:r>
+            <w:rPr>
+              <w:lang w:val="hu-HU"/>
+            </w:rPr>
+            <w:t>7.2</w:t>
+          </w:r>
+        </w:p>
+        <w:p>
+          <w:pPr>
+            <w:pStyle w:val="TOC1"/>
             <w:rPr>
               <w:lang w:val="hu-HU"/>
             </w:rPr>
@@ -985,7 +1055,7 @@
     </w:sdt>
     <w:p>
       <w:pPr>
-        <w:pStyle w:val="Listaszerbekezds"/>
+        <w:pStyle w:val="ListParagraph"/>
         <w:numPr>
           <w:ilvl w:val="0"/>
           <w:numId w:val="3"/>
@@ -1007,6 +1077,7 @@
           <w:sz w:val="28"/>
           <w:szCs w:val="28"/>
         </w:rPr>
+        <w:lastRenderedPageBreak/>
         <w:t>Fejlesztés</w:t>
       </w:r>
       <w:proofErr w:type="spellEnd"/>
@@ -3680,7 +3751,7 @@
     </w:p>
     <w:p>
       <w:pPr>
-        <w:pStyle w:val="Listaszerbekezds"/>
+        <w:pStyle w:val="ListParagraph"/>
         <w:numPr>
           <w:ilvl w:val="0"/>
           <w:numId w:val="3"/>
@@ -3715,7 +3786,7 @@
     </w:p>
     <w:p>
       <w:pPr>
-        <w:pStyle w:val="Listaszerbekezds"/>
+        <w:pStyle w:val="ListParagraph"/>
         <w:numPr>
           <w:ilvl w:val="0"/>
           <w:numId w:val="3"/>
@@ -4112,7 +4183,7 @@
     </w:p>
     <w:p>
       <w:pPr>
-        <w:pStyle w:val="Listaszerbekezds"/>
+        <w:pStyle w:val="ListParagraph"/>
         <w:rPr>
           <w:rFonts w:ascii="Consolas" w:hAnsi="Consolas" w:cs="Calibri"/>
           <w:sz w:val="28"/>
@@ -4160,7 +4231,25 @@
           <w:sz w:val="28"/>
           <w:szCs w:val="28"/>
         </w:rPr>
-        <w:t xml:space="preserve">: Node.js, Express, Express-session, Cors, </w:t>
+        <w:t xml:space="preserve">: Node.js, Express, Express-session, </w:t>
+      </w:r>
+      <w:proofErr w:type="spellStart"/>
+      <w:r>
+        <w:rPr>
+          <w:rFonts w:ascii="Consolas" w:hAnsi="Consolas" w:cs="Calibri"/>
+          <w:sz w:val="28"/>
+          <w:szCs w:val="28"/>
+        </w:rPr>
+        <w:t>Cors</w:t>
+      </w:r>
+      <w:proofErr w:type="spellEnd"/>
+      <w:r>
+        <w:rPr>
+          <w:rFonts w:ascii="Consolas" w:hAnsi="Consolas" w:cs="Calibri"/>
+          <w:sz w:val="28"/>
+          <w:szCs w:val="28"/>
+        </w:rPr>
+        <w:t xml:space="preserve">, </w:t>
       </w:r>
       <w:proofErr w:type="spellStart"/>
       <w:r>
@@ -4175,7 +4264,7 @@
     </w:p>
     <w:p>
       <w:pPr>
-        <w:pStyle w:val="Listaszerbekezds"/>
+        <w:pStyle w:val="ListParagraph"/>
         <w:numPr>
           <w:ilvl w:val="1"/>
           <w:numId w:val="6"/>
@@ -4573,7 +4662,7 @@
     </w:p>
     <w:p>
       <w:pPr>
-        <w:pStyle w:val="Listaszerbekezds"/>
+        <w:pStyle w:val="ListParagraph"/>
         <w:numPr>
           <w:ilvl w:val="0"/>
           <w:numId w:val="7"/>
@@ -4599,7 +4688,7 @@
     </w:p>
     <w:p>
       <w:pPr>
-        <w:pStyle w:val="Listaszerbekezds"/>
+        <w:pStyle w:val="ListParagraph"/>
         <w:numPr>
           <w:ilvl w:val="0"/>
           <w:numId w:val="7"/>
@@ -4634,7 +4723,7 @@
     </w:p>
     <w:p>
       <w:pPr>
-        <w:pStyle w:val="Listaszerbekezds"/>
+        <w:pStyle w:val="ListParagraph"/>
         <w:numPr>
           <w:ilvl w:val="0"/>
           <w:numId w:val="7"/>
@@ -4660,7 +4749,7 @@
     </w:p>
     <w:p>
       <w:pPr>
-        <w:pStyle w:val="Listaszerbekezds"/>
+        <w:pStyle w:val="ListParagraph"/>
         <w:numPr>
           <w:ilvl w:val="0"/>
           <w:numId w:val="7"/>
@@ -4695,7 +4784,7 @@
     </w:p>
     <w:p>
       <w:pPr>
-        <w:pStyle w:val="Listaszerbekezds"/>
+        <w:pStyle w:val="ListParagraph"/>
         <w:numPr>
           <w:ilvl w:val="0"/>
           <w:numId w:val="7"/>
@@ -4756,6 +4845,7 @@
           <w:szCs w:val="28"/>
           <w:lang w:val="hu-HU"/>
         </w:rPr>
+        <w:lastRenderedPageBreak/>
         <w:t xml:space="preserve">5.2 Könyvtár szerkezet </w:t>
       </w:r>
       <w:proofErr w:type="spellStart"/>
@@ -4783,7 +4873,7 @@
     </w:p>
     <w:p>
       <w:pPr>
-        <w:pStyle w:val="Listaszerbekezds"/>
+        <w:pStyle w:val="ListParagraph"/>
         <w:numPr>
           <w:ilvl w:val="0"/>
           <w:numId w:val="8"/>
@@ -4809,7 +4899,7 @@
     </w:p>
     <w:p>
       <w:pPr>
-        <w:pStyle w:val="Listaszerbekezds"/>
+        <w:pStyle w:val="ListParagraph"/>
         <w:numPr>
           <w:ilvl w:val="0"/>
           <w:numId w:val="8"/>
@@ -4844,7 +4934,7 @@
     </w:p>
     <w:p>
       <w:pPr>
-        <w:pStyle w:val="Listaszerbekezds"/>
+        <w:pStyle w:val="ListParagraph"/>
         <w:numPr>
           <w:ilvl w:val="0"/>
           <w:numId w:val="8"/>
@@ -4870,7 +4960,7 @@
     </w:p>
     <w:p>
       <w:pPr>
-        <w:pStyle w:val="Listaszerbekezds"/>
+        <w:pStyle w:val="ListParagraph"/>
         <w:numPr>
           <w:ilvl w:val="0"/>
           <w:numId w:val="8"/>
@@ -4922,7 +5012,25 @@
           <w:szCs w:val="28"/>
           <w:lang w:val="hu-HU"/>
         </w:rPr>
-        <w:t>databse</w:t>
+        <w:t>datab</w:t>
+      </w:r>
+      <w:r>
+        <w:rPr>
+          <w:rFonts w:ascii="Consolas" w:hAnsi="Consolas" w:cs="Calibri"/>
+          <w:sz w:val="28"/>
+          <w:szCs w:val="28"/>
+          <w:lang w:val="hu-HU"/>
+        </w:rPr>
+        <w:t>a</w:t>
+      </w:r>
+      <w:r>
+        <w:rPr>
+          <w:rFonts w:ascii="Consolas" w:hAnsi="Consolas" w:cs="Calibri"/>
+          <w:sz w:val="28"/>
+          <w:szCs w:val="28"/>
+          <w:lang w:val="hu-HU"/>
+        </w:rPr>
+        <w:t>se</w:t>
       </w:r>
       <w:proofErr w:type="spellEnd"/>
       <w:r>
@@ -5051,7 +5159,7 @@
     </w:p>
     <w:tbl>
       <w:tblPr>
-        <w:tblStyle w:val="TableNormal"/>
+        <w:tblStyle w:val="TableNormal1"/>
         <w:tblW w:w="9015" w:type="dxa"/>
         <w:tblInd w:w="0" w:type="dxa"/>
         <w:tblLayout w:type="fixed"/>
@@ -6053,9 +6161,252 @@
           <w:lang w:val="hu-HU"/>
         </w:rPr>
       </w:pPr>
+      <w:r>
+        <w:rPr>
+          <w:rFonts w:ascii="Consolas" w:hAnsi="Consolas" w:cs="Calibri"/>
+          <w:b/>
+          <w:bCs/>
+          <w:sz w:val="28"/>
+          <w:szCs w:val="28"/>
+          <w:lang w:val="hu-HU"/>
+        </w:rPr>
+        <w:t>6.1 Általános működés</w:t>
+      </w:r>
     </w:p>
     <w:p>
       <w:pPr>
+        <w:ind w:left="360"/>
+        <w:jc w:val="both"/>
+        <w:rPr>
+          <w:rFonts w:ascii="Consolas" w:hAnsi="Consolas" w:cs="Calibri"/>
+          <w:sz w:val="28"/>
+          <w:szCs w:val="28"/>
+          <w:lang w:val="hu-HU"/>
+        </w:rPr>
+      </w:pPr>
+      <w:r>
+        <w:rPr>
+          <w:rFonts w:ascii="Consolas" w:hAnsi="Consolas" w:cs="Calibri"/>
+          <w:sz w:val="28"/>
+          <w:szCs w:val="28"/>
+          <w:lang w:val="hu-HU"/>
+        </w:rPr>
+        <w:t xml:space="preserve">A REST API </w:t>
+      </w:r>
+      <w:r>
+        <w:rPr>
+          <w:rFonts w:ascii="Consolas" w:hAnsi="Consolas" w:cs="Calibri"/>
+          <w:sz w:val="28"/>
+          <w:szCs w:val="28"/>
+          <w:lang w:val="hu-HU"/>
+        </w:rPr>
+        <w:t xml:space="preserve">http kéréseket fogad, melyek tartalmazzák a műveletekhez szükséges megfelelő adatokat. A kényes műveletek végpontjai védettek, </w:t>
+      </w:r>
+      <w:proofErr w:type="spellStart"/>
+      <w:r>
+        <w:rPr>
+          <w:rFonts w:ascii="Consolas" w:hAnsi="Consolas" w:cs="Calibri"/>
+          <w:sz w:val="28"/>
+          <w:szCs w:val="28"/>
+          <w:lang w:val="hu-HU"/>
+        </w:rPr>
+        <w:t>authentikációt</w:t>
+      </w:r>
+      <w:proofErr w:type="spellEnd"/>
+      <w:r>
+        <w:rPr>
+          <w:rFonts w:ascii="Consolas" w:hAnsi="Consolas" w:cs="Calibri"/>
+          <w:sz w:val="28"/>
+          <w:szCs w:val="28"/>
+          <w:lang w:val="hu-HU"/>
+        </w:rPr>
+        <w:t xml:space="preserve"> kell használ </w:t>
+      </w:r>
+      <w:r>
+        <w:rPr>
+          <w:rFonts w:ascii="Consolas" w:hAnsi="Consolas" w:cs="Calibri"/>
+          <w:sz w:val="28"/>
+          <w:szCs w:val="28"/>
+          <w:lang w:val="hu-HU"/>
+        </w:rPr>
+        <w:lastRenderedPageBreak/>
+        <w:t>azok eléréséhez</w:t>
+      </w:r>
+      <w:r>
+        <w:rPr>
+          <w:rFonts w:ascii="Consolas" w:hAnsi="Consolas" w:cs="Calibri"/>
+          <w:sz w:val="28"/>
+          <w:szCs w:val="28"/>
+          <w:lang w:val="hu-HU"/>
+        </w:rPr>
+        <w:t xml:space="preserve"> </w:t>
+      </w:r>
+      <w:r>
+        <w:rPr>
+          <w:rFonts w:ascii="Consolas" w:hAnsi="Consolas" w:cs="Calibri"/>
+          <w:sz w:val="28"/>
+          <w:szCs w:val="28"/>
+          <w:lang w:val="hu-HU"/>
+        </w:rPr>
+        <w:t>(orvosi végpontokhoz orvosi bejelentkezés szükséges(</w:t>
+      </w:r>
+      <w:proofErr w:type="spellStart"/>
+      <w:r>
+        <w:rPr>
+          <w:rFonts w:ascii="Consolas" w:hAnsi="Consolas" w:cs="Calibri"/>
+          <w:sz w:val="28"/>
+          <w:szCs w:val="28"/>
+          <w:lang w:val="hu-HU"/>
+        </w:rPr>
+        <w:t>verify</w:t>
+      </w:r>
+      <w:r>
+        <w:rPr>
+          <w:rFonts w:ascii="Consolas" w:hAnsi="Consolas" w:cs="Calibri"/>
+          <w:sz w:val="28"/>
+          <w:szCs w:val="28"/>
+          <w:lang w:val="hu-HU"/>
+        </w:rPr>
+        <w:t>Doctor</w:t>
+      </w:r>
+      <w:proofErr w:type="spellEnd"/>
+      <w:r>
+        <w:rPr>
+          <w:rFonts w:ascii="Consolas" w:hAnsi="Consolas" w:cs="Calibri"/>
+          <w:sz w:val="28"/>
+          <w:szCs w:val="28"/>
+          <w:lang w:val="hu-HU"/>
+        </w:rPr>
+        <w:t>), páciens végpontokhoz a páciens bejelentkezése szükséges</w:t>
+      </w:r>
+      <w:r>
+        <w:rPr>
+          <w:rFonts w:ascii="Consolas" w:hAnsi="Consolas" w:cs="Calibri"/>
+          <w:sz w:val="28"/>
+          <w:szCs w:val="28"/>
+          <w:lang w:val="hu-HU"/>
+        </w:rPr>
+        <w:t>(</w:t>
+      </w:r>
+      <w:proofErr w:type="spellStart"/>
+      <w:r>
+        <w:rPr>
+          <w:rFonts w:ascii="Consolas" w:hAnsi="Consolas" w:cs="Calibri"/>
+          <w:sz w:val="28"/>
+          <w:szCs w:val="28"/>
+          <w:lang w:val="hu-HU"/>
+        </w:rPr>
+        <w:t>verifyPatient</w:t>
+      </w:r>
+      <w:proofErr w:type="spellEnd"/>
+      <w:r>
+        <w:rPr>
+          <w:rFonts w:ascii="Consolas" w:hAnsi="Consolas" w:cs="Calibri"/>
+          <w:sz w:val="28"/>
+          <w:szCs w:val="28"/>
+          <w:lang w:val="hu-HU"/>
+        </w:rPr>
+        <w:t>)</w:t>
+      </w:r>
+      <w:proofErr w:type="gramStart"/>
+      <w:r>
+        <w:rPr>
+          <w:rFonts w:ascii="Consolas" w:hAnsi="Consolas" w:cs="Calibri"/>
+          <w:sz w:val="28"/>
+          <w:szCs w:val="28"/>
+          <w:lang w:val="hu-HU"/>
+        </w:rPr>
+        <w:t>)</w:t>
+      </w:r>
+      <w:r>
+        <w:rPr>
+          <w:rFonts w:ascii="Consolas" w:hAnsi="Consolas" w:cs="Calibri"/>
+          <w:sz w:val="28"/>
+          <w:szCs w:val="28"/>
+          <w:lang w:val="hu-HU"/>
+        </w:rPr>
+        <w:t>.</w:t>
+      </w:r>
+      <w:r>
+        <w:rPr>
+          <w:rFonts w:ascii="Consolas" w:hAnsi="Consolas" w:cs="Calibri"/>
+          <w:sz w:val="28"/>
+          <w:szCs w:val="28"/>
+          <w:lang w:val="hu-HU"/>
+        </w:rPr>
+        <w:t>Az</w:t>
+      </w:r>
+      <w:proofErr w:type="gramEnd"/>
+      <w:r>
+        <w:rPr>
+          <w:rFonts w:ascii="Consolas" w:hAnsi="Consolas" w:cs="Calibri"/>
+          <w:sz w:val="28"/>
+          <w:szCs w:val="28"/>
+          <w:lang w:val="hu-HU"/>
+        </w:rPr>
+        <w:t xml:space="preserve"> adatokat </w:t>
+      </w:r>
+      <w:proofErr w:type="spellStart"/>
+      <w:r>
+        <w:rPr>
+          <w:rFonts w:ascii="Consolas" w:hAnsi="Consolas" w:cs="Calibri"/>
+          <w:sz w:val="28"/>
+          <w:szCs w:val="28"/>
+          <w:lang w:val="hu-HU"/>
+        </w:rPr>
+        <w:t>JSONformátumban</w:t>
+      </w:r>
+      <w:proofErr w:type="spellEnd"/>
+      <w:r>
+        <w:rPr>
+          <w:rFonts w:ascii="Consolas" w:hAnsi="Consolas" w:cs="Calibri"/>
+          <w:sz w:val="28"/>
+          <w:szCs w:val="28"/>
+          <w:lang w:val="hu-HU"/>
+        </w:rPr>
+        <w:t xml:space="preserve"> fogadja és dolgozza fel. Az adatfeldolgozása a </w:t>
+      </w:r>
+      <w:proofErr w:type="spellStart"/>
+      <w:r>
+        <w:rPr>
+          <w:rFonts w:ascii="Consolas" w:hAnsi="Consolas" w:cs="Calibri"/>
+          <w:sz w:val="28"/>
+          <w:szCs w:val="28"/>
+          <w:lang w:val="hu-HU"/>
+        </w:rPr>
+        <w:t>requestekben</w:t>
+      </w:r>
+      <w:proofErr w:type="spellEnd"/>
+      <w:r>
+        <w:rPr>
+          <w:rFonts w:ascii="Consolas" w:hAnsi="Consolas" w:cs="Calibri"/>
+          <w:sz w:val="28"/>
+          <w:szCs w:val="28"/>
+          <w:lang w:val="hu-HU"/>
+        </w:rPr>
+        <w:t xml:space="preserve"> </w:t>
+      </w:r>
+      <w:r>
+        <w:rPr>
+          <w:rFonts w:ascii="Consolas" w:hAnsi="Consolas" w:cs="Calibri"/>
+          <w:sz w:val="28"/>
+          <w:szCs w:val="28"/>
+          <w:lang w:val="hu-HU"/>
+        </w:rPr>
+        <w:t>történik</w:t>
+      </w:r>
+      <w:r>
+        <w:rPr>
+          <w:rFonts w:ascii="Consolas" w:hAnsi="Consolas" w:cs="Calibri"/>
+          <w:sz w:val="28"/>
+          <w:szCs w:val="28"/>
+          <w:lang w:val="hu-HU"/>
+        </w:rPr>
+        <w:t xml:space="preserve"> ezek kérik le az adatot az adatbázisból vagy módosítják, törlik azt. Az adtok felvétele is itt történi ugyan ilyen módon.</w:t>
+      </w:r>
+    </w:p>
+    <w:p>
+      <w:pPr>
         <w:jc w:val="both"/>
         <w:rPr>
           <w:rFonts w:ascii="Consolas" w:hAnsi="Consolas" w:cs="Calibri"/>
@@ -6066,6 +6417,28 @@
           <w:lang w:val="hu-HU"/>
         </w:rPr>
       </w:pPr>
+      <w:r>
+        <w:rPr>
+          <w:rFonts w:ascii="Consolas" w:hAnsi="Consolas" w:cs="Calibri"/>
+          <w:b/>
+          <w:bCs/>
+          <w:sz w:val="28"/>
+          <w:szCs w:val="28"/>
+          <w:lang w:val="hu-HU"/>
+        </w:rPr>
+        <w:t xml:space="preserve">7. </w:t>
+      </w:r>
+      <w:r>
+        <w:rPr>
+          <w:rFonts w:ascii="Consolas" w:hAnsi="Consolas" w:cs="Calibri"/>
+          <w:b/>
+          <w:bCs/>
+          <w:sz w:val="28"/>
+          <w:szCs w:val="28"/>
+          <w:lang w:val="hu-HU"/>
+        </w:rPr>
+        <w:t>Funkciók</w:t>
+      </w:r>
     </w:p>
     <w:p>
       <w:pPr>
@@ -6088,12 +6461,2850 @@
           <w:szCs w:val="28"/>
           <w:lang w:val="hu-HU"/>
         </w:rPr>
-        <w:lastRenderedPageBreak/>
-        <w:t>6.1 Általános működés</w:t>
+        <w:t>7.</w:t>
+      </w:r>
+      <w:r>
+        <w:rPr>
+          <w:rFonts w:ascii="Consolas" w:hAnsi="Consolas" w:cs="Calibri"/>
+          <w:b/>
+          <w:bCs/>
+          <w:sz w:val="28"/>
+          <w:szCs w:val="28"/>
+          <w:lang w:val="hu-HU"/>
+        </w:rPr>
+        <w:t>1</w:t>
+      </w:r>
+      <w:r>
+        <w:rPr>
+          <w:rFonts w:ascii="Consolas" w:hAnsi="Consolas" w:cs="Calibri"/>
+          <w:b/>
+          <w:bCs/>
+          <w:sz w:val="28"/>
+          <w:szCs w:val="28"/>
+          <w:lang w:val="hu-HU"/>
+        </w:rPr>
+        <w:t xml:space="preserve"> </w:t>
+      </w:r>
+      <w:r>
+        <w:rPr>
+          <w:rFonts w:ascii="Consolas" w:hAnsi="Consolas" w:cs="Calibri"/>
+          <w:b/>
+          <w:bCs/>
+          <w:sz w:val="28"/>
+          <w:szCs w:val="28"/>
+          <w:lang w:val="hu-HU"/>
+        </w:rPr>
+        <w:t>Asztali alkalmazás:</w:t>
       </w:r>
     </w:p>
     <w:p>
       <w:pPr>
+        <w:jc w:val="both"/>
+        <w:rPr>
+          <w:rFonts w:ascii="Consolas" w:hAnsi="Consolas" w:cs="Calibri"/>
+          <w:b/>
+          <w:bCs/>
+          <w:sz w:val="28"/>
+          <w:szCs w:val="28"/>
+          <w:lang w:val="hu-HU"/>
+        </w:rPr>
+      </w:pPr>
+      <w:r>
+        <w:rPr>
+          <w:rFonts w:ascii="Consolas" w:hAnsi="Consolas" w:cs="Calibri"/>
+          <w:b/>
+          <w:bCs/>
+          <w:sz w:val="28"/>
+          <w:szCs w:val="28"/>
+          <w:lang w:val="hu-HU"/>
+        </w:rPr>
+        <w:tab/>
+      </w:r>
+      <w:proofErr w:type="spellStart"/>
+      <w:r>
+        <w:rPr>
+          <w:rFonts w:ascii="Consolas" w:hAnsi="Consolas" w:cs="Calibri"/>
+          <w:b/>
+          <w:bCs/>
+          <w:sz w:val="28"/>
+          <w:szCs w:val="28"/>
+          <w:lang w:val="hu-HU"/>
+        </w:rPr>
+        <w:t>Components</w:t>
+      </w:r>
+      <w:proofErr w:type="spellEnd"/>
+      <w:r>
+        <w:rPr>
+          <w:rFonts w:ascii="Consolas" w:hAnsi="Consolas" w:cs="Calibri"/>
+          <w:b/>
+          <w:bCs/>
+          <w:sz w:val="28"/>
+          <w:szCs w:val="28"/>
+          <w:lang w:val="hu-HU"/>
+        </w:rPr>
+        <w:t>:</w:t>
+      </w:r>
+    </w:p>
+    <w:p>
+      <w:pPr>
+        <w:ind w:left="720"/>
+        <w:jc w:val="both"/>
+        <w:rPr>
+          <w:rFonts w:ascii="Consolas" w:hAnsi="Consolas" w:cs="Calibri"/>
+          <w:sz w:val="28"/>
+          <w:szCs w:val="28"/>
+          <w:lang w:val="hu-HU"/>
+        </w:rPr>
+      </w:pPr>
+      <w:r>
+        <w:rPr>
+          <w:rFonts w:ascii="Consolas" w:hAnsi="Consolas" w:cs="Calibri"/>
+          <w:b/>
+          <w:bCs/>
+          <w:sz w:val="28"/>
+          <w:szCs w:val="28"/>
+          <w:lang w:val="hu-HU"/>
+        </w:rPr>
+        <w:t>Button.js:</w:t>
+      </w:r>
+      <w:r>
+        <w:rPr>
+          <w:rFonts w:ascii="Consolas" w:hAnsi="Consolas" w:cs="Calibri"/>
+          <w:sz w:val="28"/>
+          <w:szCs w:val="28"/>
+          <w:lang w:val="hu-HU"/>
+        </w:rPr>
+        <w:t xml:space="preserve"> Visszaad egy </w:t>
+      </w:r>
+      <w:proofErr w:type="gramStart"/>
+      <w:r>
+        <w:rPr>
+          <w:rFonts w:ascii="Consolas" w:hAnsi="Consolas" w:cs="Calibri"/>
+          <w:sz w:val="28"/>
+          <w:szCs w:val="28"/>
+          <w:lang w:val="hu-HU"/>
+        </w:rPr>
+        <w:t>gombot</w:t>
+      </w:r>
+      <w:proofErr w:type="gramEnd"/>
+      <w:r>
+        <w:rPr>
+          <w:rFonts w:ascii="Consolas" w:hAnsi="Consolas" w:cs="Calibri"/>
+          <w:sz w:val="28"/>
+          <w:szCs w:val="28"/>
+          <w:lang w:val="hu-HU"/>
+        </w:rPr>
+        <w:t xml:space="preserve"> ami több oldalra is komponensként beemelhető az </w:t>
+      </w:r>
+      <w:proofErr w:type="spellStart"/>
+      <w:r>
+        <w:rPr>
+          <w:rFonts w:ascii="Consolas" w:hAnsi="Consolas" w:cs="Calibri"/>
+          <w:sz w:val="28"/>
+          <w:szCs w:val="28"/>
+          <w:lang w:val="hu-HU"/>
+        </w:rPr>
+        <w:t>onclick</w:t>
+      </w:r>
+      <w:proofErr w:type="spellEnd"/>
+      <w:r>
+        <w:rPr>
+          <w:rFonts w:ascii="Consolas" w:hAnsi="Consolas" w:cs="Calibri"/>
+          <w:sz w:val="28"/>
+          <w:szCs w:val="28"/>
+          <w:lang w:val="hu-HU"/>
+        </w:rPr>
+        <w:t xml:space="preserve"> és a </w:t>
+      </w:r>
+      <w:proofErr w:type="spellStart"/>
+      <w:r>
+        <w:rPr>
+          <w:rFonts w:ascii="Consolas" w:hAnsi="Consolas" w:cs="Calibri"/>
+          <w:sz w:val="28"/>
+          <w:szCs w:val="28"/>
+          <w:lang w:val="hu-HU"/>
+        </w:rPr>
+        <w:t>title</w:t>
+      </w:r>
+      <w:proofErr w:type="spellEnd"/>
+      <w:r>
+        <w:rPr>
+          <w:rFonts w:ascii="Consolas" w:hAnsi="Consolas" w:cs="Calibri"/>
+          <w:sz w:val="28"/>
+          <w:szCs w:val="28"/>
+          <w:lang w:val="hu-HU"/>
+        </w:rPr>
+        <w:t xml:space="preserve"> pedig </w:t>
+      </w:r>
+      <w:proofErr w:type="spellStart"/>
+      <w:r>
+        <w:rPr>
+          <w:rFonts w:ascii="Consolas" w:hAnsi="Consolas" w:cs="Calibri"/>
+          <w:sz w:val="28"/>
+          <w:szCs w:val="28"/>
+          <w:lang w:val="hu-HU"/>
+        </w:rPr>
+        <w:t>változtathátó</w:t>
+      </w:r>
+      <w:proofErr w:type="spellEnd"/>
+      <w:r>
+        <w:rPr>
+          <w:rFonts w:ascii="Consolas" w:hAnsi="Consolas" w:cs="Calibri"/>
+          <w:sz w:val="28"/>
+          <w:szCs w:val="28"/>
+          <w:lang w:val="hu-HU"/>
+        </w:rPr>
+        <w:t>.</w:t>
+      </w:r>
+    </w:p>
+    <w:p>
+      <w:pPr>
+        <w:ind w:left="720"/>
+        <w:jc w:val="both"/>
+        <w:rPr>
+          <w:rFonts w:ascii="Consolas" w:hAnsi="Consolas" w:cs="Calibri"/>
+          <w:b/>
+          <w:bCs/>
+          <w:sz w:val="28"/>
+          <w:szCs w:val="28"/>
+          <w:lang w:val="hu-HU"/>
+        </w:rPr>
+      </w:pPr>
+      <w:r>
+        <w:rPr>
+          <w:rFonts w:ascii="Consolas" w:hAnsi="Consolas" w:cs="Calibri"/>
+          <w:b/>
+          <w:bCs/>
+          <w:sz w:val="28"/>
+          <w:szCs w:val="28"/>
+          <w:lang w:val="hu-HU"/>
+        </w:rPr>
+        <w:t xml:space="preserve">Modal.js: </w:t>
+      </w:r>
+    </w:p>
+    <w:p>
+      <w:pPr>
+        <w:ind w:left="720"/>
+        <w:jc w:val="both"/>
+        <w:rPr>
+          <w:rFonts w:ascii="Consolas" w:hAnsi="Consolas" w:cs="Calibri"/>
+          <w:sz w:val="28"/>
+          <w:szCs w:val="28"/>
+          <w:lang w:val="hu-HU"/>
+        </w:rPr>
+      </w:pPr>
+      <w:proofErr w:type="spellStart"/>
+      <w:proofErr w:type="gramStart"/>
+      <w:r>
+        <w:rPr>
+          <w:rFonts w:ascii="Consolas" w:hAnsi="Consolas" w:cs="Calibri"/>
+          <w:sz w:val="28"/>
+          <w:szCs w:val="28"/>
+          <w:lang w:val="hu-HU"/>
+        </w:rPr>
+        <w:t>toggleModal</w:t>
+      </w:r>
+      <w:proofErr w:type="spellEnd"/>
+      <w:r>
+        <w:rPr>
+          <w:rFonts w:ascii="Consolas" w:hAnsi="Consolas" w:cs="Calibri"/>
+          <w:sz w:val="28"/>
+          <w:szCs w:val="28"/>
+          <w:lang w:val="hu-HU"/>
+        </w:rPr>
+        <w:t>(</w:t>
+      </w:r>
+      <w:proofErr w:type="gramEnd"/>
+      <w:r>
+        <w:rPr>
+          <w:rFonts w:ascii="Consolas" w:hAnsi="Consolas" w:cs="Calibri"/>
+          <w:sz w:val="28"/>
+          <w:szCs w:val="28"/>
+          <w:lang w:val="hu-HU"/>
+        </w:rPr>
+        <w:t xml:space="preserve">): A </w:t>
+      </w:r>
+      <w:proofErr w:type="spellStart"/>
+      <w:r>
+        <w:rPr>
+          <w:rFonts w:ascii="Consolas" w:hAnsi="Consolas" w:cs="Calibri"/>
+          <w:sz w:val="28"/>
+          <w:szCs w:val="28"/>
+          <w:lang w:val="hu-HU"/>
+        </w:rPr>
+        <w:t>modalt</w:t>
+      </w:r>
+      <w:proofErr w:type="spellEnd"/>
+      <w:r>
+        <w:rPr>
+          <w:rFonts w:ascii="Consolas" w:hAnsi="Consolas" w:cs="Calibri"/>
+          <w:sz w:val="28"/>
+          <w:szCs w:val="28"/>
+          <w:lang w:val="hu-HU"/>
+        </w:rPr>
+        <w:t xml:space="preserve"> láthatóvá teszi vagy eltünteti. Attól </w:t>
+      </w:r>
+      <w:proofErr w:type="gramStart"/>
+      <w:r>
+        <w:rPr>
+          <w:rFonts w:ascii="Consolas" w:hAnsi="Consolas" w:cs="Calibri"/>
+          <w:sz w:val="28"/>
+          <w:szCs w:val="28"/>
+          <w:lang w:val="hu-HU"/>
+        </w:rPr>
+        <w:t>függően</w:t>
+      </w:r>
+      <w:proofErr w:type="gramEnd"/>
+      <w:r>
+        <w:rPr>
+          <w:rFonts w:ascii="Consolas" w:hAnsi="Consolas" w:cs="Calibri"/>
+          <w:sz w:val="28"/>
+          <w:szCs w:val="28"/>
+          <w:lang w:val="hu-HU"/>
+        </w:rPr>
+        <w:t xml:space="preserve"> hogy éppen megvan e nyitva vagy nem.</w:t>
+      </w:r>
+    </w:p>
+    <w:p>
+      <w:pPr>
+        <w:ind w:left="720"/>
+        <w:jc w:val="both"/>
+        <w:rPr>
+          <w:rFonts w:ascii="Consolas" w:hAnsi="Consolas" w:cs="Calibri"/>
+          <w:b/>
+          <w:bCs/>
+          <w:sz w:val="28"/>
+          <w:szCs w:val="28"/>
+          <w:lang w:val="hu-HU"/>
+        </w:rPr>
+      </w:pPr>
+      <w:r>
+        <w:rPr>
+          <w:rFonts w:ascii="Consolas" w:hAnsi="Consolas" w:cs="Calibri"/>
+          <w:b/>
+          <w:bCs/>
+          <w:sz w:val="28"/>
+          <w:szCs w:val="28"/>
+          <w:lang w:val="hu-HU"/>
+        </w:rPr>
+        <w:t xml:space="preserve">Navbar.js: </w:t>
+      </w:r>
+    </w:p>
+    <w:p>
+      <w:pPr>
+        <w:ind w:left="720"/>
+        <w:jc w:val="both"/>
+        <w:rPr>
+          <w:rFonts w:ascii="Consolas" w:hAnsi="Consolas" w:cs="Calibri"/>
+          <w:sz w:val="28"/>
+          <w:szCs w:val="28"/>
+          <w:lang w:val="hu-HU"/>
+        </w:rPr>
+      </w:pPr>
+      <w:proofErr w:type="spellStart"/>
+      <w:proofErr w:type="gramStart"/>
+      <w:r>
+        <w:rPr>
+          <w:rFonts w:ascii="Consolas" w:hAnsi="Consolas" w:cs="Calibri"/>
+          <w:sz w:val="28"/>
+          <w:szCs w:val="28"/>
+          <w:lang w:val="hu-HU"/>
+        </w:rPr>
+        <w:t>showSidebar</w:t>
+      </w:r>
+      <w:proofErr w:type="spellEnd"/>
+      <w:r>
+        <w:rPr>
+          <w:rFonts w:ascii="Consolas" w:hAnsi="Consolas" w:cs="Calibri"/>
+          <w:sz w:val="28"/>
+          <w:szCs w:val="28"/>
+          <w:lang w:val="hu-HU"/>
+        </w:rPr>
+        <w:t>(</w:t>
+      </w:r>
+      <w:proofErr w:type="gramEnd"/>
+      <w:r>
+        <w:rPr>
+          <w:rFonts w:ascii="Consolas" w:hAnsi="Consolas" w:cs="Calibri"/>
+          <w:sz w:val="28"/>
+          <w:szCs w:val="28"/>
+          <w:lang w:val="hu-HU"/>
+        </w:rPr>
+        <w:t xml:space="preserve">): A </w:t>
+      </w:r>
+      <w:proofErr w:type="spellStart"/>
+      <w:r>
+        <w:rPr>
+          <w:rFonts w:ascii="Consolas" w:hAnsi="Consolas" w:cs="Calibri"/>
+          <w:sz w:val="28"/>
+          <w:szCs w:val="28"/>
+          <w:lang w:val="hu-HU"/>
+        </w:rPr>
+        <w:t>navbart</w:t>
+      </w:r>
+      <w:proofErr w:type="spellEnd"/>
+      <w:r>
+        <w:rPr>
+          <w:rFonts w:ascii="Consolas" w:hAnsi="Consolas" w:cs="Calibri"/>
+          <w:sz w:val="28"/>
+          <w:szCs w:val="28"/>
+          <w:lang w:val="hu-HU"/>
+        </w:rPr>
+        <w:t xml:space="preserve"> láthatóvá teszi vagy eltünteti. Attól </w:t>
+      </w:r>
+      <w:proofErr w:type="gramStart"/>
+      <w:r>
+        <w:rPr>
+          <w:rFonts w:ascii="Consolas" w:hAnsi="Consolas" w:cs="Calibri"/>
+          <w:sz w:val="28"/>
+          <w:szCs w:val="28"/>
+          <w:lang w:val="hu-HU"/>
+        </w:rPr>
+        <w:t>függően</w:t>
+      </w:r>
+      <w:proofErr w:type="gramEnd"/>
+      <w:r>
+        <w:rPr>
+          <w:rFonts w:ascii="Consolas" w:hAnsi="Consolas" w:cs="Calibri"/>
+          <w:sz w:val="28"/>
+          <w:szCs w:val="28"/>
+          <w:lang w:val="hu-HU"/>
+        </w:rPr>
+        <w:t xml:space="preserve"> hogy éppen megvan e nyitva vagy nem.</w:t>
+      </w:r>
+    </w:p>
+    <w:p>
+      <w:pPr>
+        <w:ind w:left="720"/>
+        <w:jc w:val="both"/>
+        <w:rPr>
+          <w:rFonts w:ascii="Consolas" w:hAnsi="Consolas" w:cs="Calibri"/>
+          <w:sz w:val="28"/>
+          <w:szCs w:val="28"/>
+          <w:lang w:val="hu-HU"/>
+        </w:rPr>
+      </w:pPr>
+      <w:r>
+        <w:rPr>
+          <w:rFonts w:ascii="Consolas" w:hAnsi="Consolas" w:cs="Calibri"/>
+          <w:sz w:val="28"/>
+          <w:szCs w:val="28"/>
+          <w:lang w:val="hu-HU"/>
+        </w:rPr>
+        <w:t xml:space="preserve">A </w:t>
+      </w:r>
+      <w:proofErr w:type="spellStart"/>
+      <w:r>
+        <w:rPr>
+          <w:rFonts w:ascii="Consolas" w:hAnsi="Consolas" w:cs="Calibri"/>
+          <w:sz w:val="28"/>
+          <w:szCs w:val="28"/>
+          <w:lang w:val="hu-HU"/>
+        </w:rPr>
+        <w:t>SidebarData</w:t>
+      </w:r>
+      <w:proofErr w:type="spellEnd"/>
+      <w:r>
+        <w:rPr>
+          <w:rFonts w:ascii="Consolas" w:hAnsi="Consolas" w:cs="Calibri"/>
+          <w:sz w:val="28"/>
+          <w:szCs w:val="28"/>
+          <w:lang w:val="hu-HU"/>
+        </w:rPr>
+        <w:t xml:space="preserve"> </w:t>
+      </w:r>
+      <w:proofErr w:type="spellStart"/>
+      <w:r>
+        <w:rPr>
+          <w:rFonts w:ascii="Consolas" w:hAnsi="Consolas" w:cs="Calibri"/>
+          <w:sz w:val="28"/>
+          <w:szCs w:val="28"/>
+          <w:lang w:val="hu-HU"/>
+        </w:rPr>
+        <w:t>ból</w:t>
+      </w:r>
+      <w:proofErr w:type="spellEnd"/>
+      <w:r>
+        <w:rPr>
+          <w:rFonts w:ascii="Consolas" w:hAnsi="Consolas" w:cs="Calibri"/>
+          <w:sz w:val="28"/>
+          <w:szCs w:val="28"/>
+          <w:lang w:val="hu-HU"/>
+        </w:rPr>
+        <w:t xml:space="preserve"> a </w:t>
+      </w:r>
+      <w:proofErr w:type="gramStart"/>
+      <w:r>
+        <w:rPr>
+          <w:rFonts w:ascii="Consolas" w:hAnsi="Consolas" w:cs="Calibri"/>
+          <w:sz w:val="28"/>
+          <w:szCs w:val="28"/>
+          <w:lang w:val="hu-HU"/>
+        </w:rPr>
+        <w:t>map(</w:t>
+      </w:r>
+      <w:proofErr w:type="gramEnd"/>
+      <w:r>
+        <w:rPr>
+          <w:rFonts w:ascii="Consolas" w:hAnsi="Consolas" w:cs="Calibri"/>
+          <w:sz w:val="28"/>
+          <w:szCs w:val="28"/>
+          <w:lang w:val="hu-HU"/>
+        </w:rPr>
+        <w:t xml:space="preserve">) függvénnyel kilistázzuk az adatokat Link elem formájában amik megkapják a </w:t>
+      </w:r>
+      <w:proofErr w:type="spellStart"/>
+      <w:r>
+        <w:rPr>
+          <w:rFonts w:ascii="Consolas" w:hAnsi="Consolas" w:cs="Calibri"/>
+          <w:sz w:val="28"/>
+          <w:szCs w:val="28"/>
+          <w:lang w:val="hu-HU"/>
+        </w:rPr>
+        <w:t>path</w:t>
+      </w:r>
+      <w:proofErr w:type="spellEnd"/>
+      <w:r>
+        <w:rPr>
+          <w:rFonts w:ascii="Consolas" w:hAnsi="Consolas" w:cs="Calibri"/>
+          <w:sz w:val="28"/>
+          <w:szCs w:val="28"/>
+          <w:lang w:val="hu-HU"/>
+        </w:rPr>
+        <w:t xml:space="preserve">, </w:t>
+      </w:r>
+      <w:proofErr w:type="spellStart"/>
+      <w:r>
+        <w:rPr>
+          <w:rFonts w:ascii="Consolas" w:hAnsi="Consolas" w:cs="Calibri"/>
+          <w:sz w:val="28"/>
+          <w:szCs w:val="28"/>
+          <w:lang w:val="hu-HU"/>
+        </w:rPr>
+        <w:t>icon</w:t>
+      </w:r>
+      <w:proofErr w:type="spellEnd"/>
+      <w:r>
+        <w:rPr>
+          <w:rFonts w:ascii="Consolas" w:hAnsi="Consolas" w:cs="Calibri"/>
+          <w:sz w:val="28"/>
+          <w:szCs w:val="28"/>
+          <w:lang w:val="hu-HU"/>
+        </w:rPr>
+        <w:t xml:space="preserve">, </w:t>
+      </w:r>
+      <w:proofErr w:type="spellStart"/>
+      <w:r>
+        <w:rPr>
+          <w:rFonts w:ascii="Consolas" w:hAnsi="Consolas" w:cs="Calibri"/>
+          <w:sz w:val="28"/>
+          <w:szCs w:val="28"/>
+          <w:lang w:val="hu-HU"/>
+        </w:rPr>
+        <w:t>title</w:t>
+      </w:r>
+      <w:proofErr w:type="spellEnd"/>
+      <w:r>
+        <w:rPr>
+          <w:rFonts w:ascii="Consolas" w:hAnsi="Consolas" w:cs="Calibri"/>
+          <w:sz w:val="28"/>
+          <w:szCs w:val="28"/>
+          <w:lang w:val="hu-HU"/>
+        </w:rPr>
+        <w:t xml:space="preserve"> változókban a JSON be irt adatokat.</w:t>
+      </w:r>
+    </w:p>
+    <w:p>
+      <w:pPr>
+        <w:ind w:left="720"/>
+        <w:jc w:val="both"/>
+        <w:rPr>
+          <w:rFonts w:ascii="Consolas" w:hAnsi="Consolas" w:cs="Calibri"/>
+          <w:sz w:val="28"/>
+          <w:szCs w:val="28"/>
+          <w:lang w:val="hu-HU"/>
+        </w:rPr>
+      </w:pPr>
+      <w:r>
+        <w:rPr>
+          <w:rFonts w:ascii="Consolas" w:hAnsi="Consolas" w:cs="Calibri"/>
+          <w:sz w:val="28"/>
+          <w:szCs w:val="28"/>
+          <w:lang w:val="hu-HU"/>
+        </w:rPr>
+        <w:t xml:space="preserve">A logout elem nem tartozik ezek közé mert ott történik a kijelentkezés </w:t>
+      </w:r>
+      <w:proofErr w:type="gramStart"/>
+      <w:r>
+        <w:rPr>
+          <w:rFonts w:ascii="Consolas" w:hAnsi="Consolas" w:cs="Calibri"/>
+          <w:sz w:val="28"/>
+          <w:szCs w:val="28"/>
+          <w:lang w:val="hu-HU"/>
+        </w:rPr>
+        <w:t>kezelése</w:t>
+      </w:r>
+      <w:proofErr w:type="gramEnd"/>
+      <w:r>
+        <w:rPr>
+          <w:rFonts w:ascii="Consolas" w:hAnsi="Consolas" w:cs="Calibri"/>
+          <w:sz w:val="28"/>
+          <w:szCs w:val="28"/>
+          <w:lang w:val="hu-HU"/>
+        </w:rPr>
+        <w:t xml:space="preserve"> amit nem lehet elvégezni az előző módszerrel.</w:t>
+      </w:r>
+    </w:p>
+    <w:p>
+      <w:pPr>
+        <w:ind w:left="720"/>
+        <w:jc w:val="both"/>
+        <w:rPr>
+          <w:rFonts w:ascii="Consolas" w:hAnsi="Consolas" w:cs="Calibri"/>
+          <w:sz w:val="28"/>
+          <w:szCs w:val="28"/>
+          <w:lang w:val="hu-HU"/>
+        </w:rPr>
+      </w:pPr>
+      <w:r>
+        <w:rPr>
+          <w:rFonts w:ascii="Consolas" w:hAnsi="Consolas" w:cs="Calibri"/>
+          <w:b/>
+          <w:bCs/>
+          <w:sz w:val="28"/>
+          <w:szCs w:val="28"/>
+          <w:lang w:val="hu-HU"/>
+        </w:rPr>
+        <w:t>Sidebardata.js:</w:t>
+      </w:r>
+      <w:r>
+        <w:rPr>
+          <w:rFonts w:ascii="Consolas" w:hAnsi="Consolas" w:cs="Calibri"/>
+          <w:sz w:val="28"/>
+          <w:szCs w:val="28"/>
+          <w:lang w:val="hu-HU"/>
+        </w:rPr>
+        <w:t xml:space="preserve"> JSON formátumba itt lehet felvenni a </w:t>
+      </w:r>
+      <w:proofErr w:type="spellStart"/>
+      <w:r>
+        <w:rPr>
+          <w:rFonts w:ascii="Consolas" w:hAnsi="Consolas" w:cs="Calibri"/>
+          <w:sz w:val="28"/>
+          <w:szCs w:val="28"/>
+          <w:lang w:val="hu-HU"/>
+        </w:rPr>
+        <w:t>navbar-nak</w:t>
+      </w:r>
+      <w:proofErr w:type="spellEnd"/>
+      <w:r>
+        <w:rPr>
+          <w:rFonts w:ascii="Consolas" w:hAnsi="Consolas" w:cs="Calibri"/>
+          <w:sz w:val="28"/>
+          <w:szCs w:val="28"/>
+          <w:lang w:val="hu-HU"/>
+        </w:rPr>
+        <w:t xml:space="preserve"> az </w:t>
+      </w:r>
+      <w:proofErr w:type="gramStart"/>
+      <w:r>
+        <w:rPr>
+          <w:rFonts w:ascii="Consolas" w:hAnsi="Consolas" w:cs="Calibri"/>
+          <w:sz w:val="28"/>
+          <w:szCs w:val="28"/>
+          <w:lang w:val="hu-HU"/>
+        </w:rPr>
+        <w:t>elemeit</w:t>
+      </w:r>
+      <w:proofErr w:type="gramEnd"/>
+      <w:r>
+        <w:rPr>
+          <w:rFonts w:ascii="Consolas" w:hAnsi="Consolas" w:cs="Calibri"/>
+          <w:sz w:val="28"/>
+          <w:szCs w:val="28"/>
+          <w:lang w:val="hu-HU"/>
+        </w:rPr>
+        <w:t xml:space="preserve"> aminek itt tudjuk meg adni a nevét, ikonját, útvonalát, osztálynevét.</w:t>
+      </w:r>
+    </w:p>
+    <w:p>
+      <w:pPr>
+        <w:ind w:left="720"/>
+        <w:jc w:val="both"/>
+        <w:rPr>
+          <w:rFonts w:ascii="Consolas" w:hAnsi="Consolas" w:cs="Calibri"/>
+          <w:sz w:val="28"/>
+          <w:szCs w:val="28"/>
+          <w:lang w:val="hu-HU"/>
+        </w:rPr>
+      </w:pPr>
+    </w:p>
+    <w:p>
+      <w:pPr>
+        <w:jc w:val="both"/>
+        <w:rPr>
+          <w:rFonts w:ascii="Consolas" w:hAnsi="Consolas" w:cs="Calibri"/>
+          <w:sz w:val="28"/>
+          <w:szCs w:val="28"/>
+          <w:lang w:val="hu-HU"/>
+        </w:rPr>
+      </w:pPr>
+      <w:r>
+        <w:rPr>
+          <w:rFonts w:ascii="Consolas" w:hAnsi="Consolas" w:cs="Calibri"/>
+          <w:b/>
+          <w:bCs/>
+          <w:sz w:val="28"/>
+          <w:szCs w:val="28"/>
+          <w:lang w:val="hu-HU"/>
+        </w:rPr>
+        <w:tab/>
+      </w:r>
+    </w:p>
+    <w:p>
+      <w:pPr>
+        <w:jc w:val="both"/>
+        <w:rPr>
+          <w:rFonts w:ascii="Consolas" w:hAnsi="Consolas" w:cs="Calibri"/>
+          <w:b/>
+          <w:bCs/>
+          <w:sz w:val="28"/>
+          <w:szCs w:val="28"/>
+          <w:lang w:val="hu-HU"/>
+        </w:rPr>
+      </w:pPr>
+      <w:proofErr w:type="spellStart"/>
+      <w:r>
+        <w:rPr>
+          <w:rFonts w:ascii="Consolas" w:hAnsi="Consolas" w:cs="Calibri"/>
+          <w:b/>
+          <w:bCs/>
+          <w:sz w:val="28"/>
+          <w:szCs w:val="28"/>
+          <w:lang w:val="hu-HU"/>
+        </w:rPr>
+        <w:lastRenderedPageBreak/>
+        <w:t>Pages</w:t>
+      </w:r>
+      <w:proofErr w:type="spellEnd"/>
+      <w:r>
+        <w:rPr>
+          <w:rFonts w:ascii="Consolas" w:hAnsi="Consolas" w:cs="Calibri"/>
+          <w:b/>
+          <w:bCs/>
+          <w:sz w:val="28"/>
+          <w:szCs w:val="28"/>
+          <w:lang w:val="hu-HU"/>
+        </w:rPr>
+        <w:t>:</w:t>
+      </w:r>
+    </w:p>
+    <w:p>
+      <w:pPr>
+        <w:jc w:val="both"/>
+        <w:rPr>
+          <w:rFonts w:ascii="Consolas" w:hAnsi="Consolas" w:cs="Calibri"/>
+          <w:b/>
+          <w:bCs/>
+          <w:sz w:val="28"/>
+          <w:szCs w:val="28"/>
+          <w:lang w:val="hu-HU"/>
+        </w:rPr>
+      </w:pPr>
+      <w:r>
+        <w:rPr>
+          <w:rFonts w:ascii="Consolas" w:hAnsi="Consolas" w:cs="Calibri"/>
+          <w:b/>
+          <w:bCs/>
+          <w:sz w:val="28"/>
+          <w:szCs w:val="28"/>
+          <w:lang w:val="hu-HU"/>
+        </w:rPr>
+        <w:t xml:space="preserve">About.js: </w:t>
+      </w:r>
+      <w:r>
+        <w:rPr>
+          <w:rFonts w:ascii="Consolas" w:hAnsi="Consolas" w:cs="Calibri"/>
+          <w:sz w:val="28"/>
+          <w:szCs w:val="28"/>
+          <w:lang w:val="hu-HU"/>
+        </w:rPr>
+        <w:t>Rövid leírás az oldalról annak bemutatása Logók megjelenítése</w:t>
+      </w:r>
+      <w:r>
+        <w:rPr>
+          <w:rFonts w:ascii="Consolas" w:hAnsi="Consolas" w:cs="Calibri"/>
+          <w:b/>
+          <w:bCs/>
+          <w:sz w:val="28"/>
+          <w:szCs w:val="28"/>
+          <w:lang w:val="hu-HU"/>
+        </w:rPr>
+        <w:t>.</w:t>
+      </w:r>
+    </w:p>
+    <w:p>
+      <w:pPr>
+        <w:jc w:val="both"/>
+        <w:rPr>
+          <w:rFonts w:ascii="Consolas" w:hAnsi="Consolas" w:cs="Calibri"/>
+          <w:sz w:val="28"/>
+          <w:szCs w:val="28"/>
+          <w:lang w:val="hu-HU"/>
+        </w:rPr>
+      </w:pPr>
+      <w:r>
+        <w:rPr>
+          <w:rFonts w:ascii="Consolas" w:hAnsi="Consolas" w:cs="Calibri"/>
+          <w:b/>
+          <w:bCs/>
+          <w:sz w:val="28"/>
+          <w:szCs w:val="28"/>
+          <w:lang w:val="hu-HU"/>
+        </w:rPr>
+        <w:t xml:space="preserve">AddNew.js: </w:t>
+      </w:r>
+    </w:p>
+    <w:p>
+      <w:pPr>
+        <w:jc w:val="both"/>
+        <w:rPr>
+          <w:rFonts w:ascii="Consolas" w:hAnsi="Consolas" w:cs="Calibri"/>
+          <w:sz w:val="28"/>
+          <w:szCs w:val="28"/>
+          <w:lang w:val="hu-HU"/>
+        </w:rPr>
+      </w:pPr>
+      <w:proofErr w:type="spellStart"/>
+      <w:proofErr w:type="gramStart"/>
+      <w:r>
+        <w:rPr>
+          <w:rFonts w:ascii="Consolas" w:hAnsi="Consolas" w:cs="Calibri"/>
+          <w:sz w:val="28"/>
+          <w:szCs w:val="28"/>
+          <w:lang w:val="hu-HU"/>
+        </w:rPr>
+        <w:t>addNew</w:t>
+      </w:r>
+      <w:proofErr w:type="spellEnd"/>
+      <w:r>
+        <w:rPr>
+          <w:rFonts w:ascii="Consolas" w:hAnsi="Consolas" w:cs="Calibri"/>
+          <w:sz w:val="28"/>
+          <w:szCs w:val="28"/>
+          <w:lang w:val="hu-HU"/>
+        </w:rPr>
+        <w:t>(</w:t>
+      </w:r>
+      <w:proofErr w:type="gramEnd"/>
+      <w:r>
+        <w:rPr>
+          <w:rFonts w:ascii="Consolas" w:hAnsi="Consolas" w:cs="Calibri"/>
+          <w:sz w:val="28"/>
+          <w:szCs w:val="28"/>
+          <w:lang w:val="hu-HU"/>
+        </w:rPr>
+        <w:t>): Egy post kérést küld az /add-</w:t>
+      </w:r>
+      <w:proofErr w:type="spellStart"/>
+      <w:r>
+        <w:rPr>
+          <w:rFonts w:ascii="Consolas" w:hAnsi="Consolas" w:cs="Calibri"/>
+          <w:sz w:val="28"/>
+          <w:szCs w:val="28"/>
+          <w:lang w:val="hu-HU"/>
+        </w:rPr>
+        <w:t>patient</w:t>
+      </w:r>
+      <w:proofErr w:type="spellEnd"/>
+      <w:r>
+        <w:rPr>
+          <w:rFonts w:ascii="Consolas" w:hAnsi="Consolas" w:cs="Calibri"/>
+          <w:sz w:val="28"/>
+          <w:szCs w:val="28"/>
+          <w:lang w:val="hu-HU"/>
+        </w:rPr>
+        <w:t xml:space="preserve"> végpontra (nevet, vércsoportot, nemet, tajszámot, születésidátumot, lakcímet, telefonszámot, emailt)</w:t>
+      </w:r>
+      <w:r>
+        <w:rPr>
+          <w:rFonts w:ascii="Consolas" w:hAnsi="Consolas" w:cs="Calibri"/>
+          <w:sz w:val="28"/>
+          <w:szCs w:val="28"/>
+          <w:lang w:val="hu-HU"/>
+        </w:rPr>
+        <w:t xml:space="preserve"> majd meghívja a </w:t>
+      </w:r>
+      <w:proofErr w:type="spellStart"/>
+      <w:r>
+        <w:rPr>
+          <w:rFonts w:ascii="Consolas" w:hAnsi="Consolas" w:cs="Calibri"/>
+          <w:sz w:val="28"/>
+          <w:szCs w:val="28"/>
+          <w:lang w:val="hu-HU"/>
+        </w:rPr>
+        <w:t>handleReste</w:t>
+      </w:r>
+      <w:proofErr w:type="spellEnd"/>
+      <w:r>
+        <w:rPr>
+          <w:rFonts w:ascii="Consolas" w:hAnsi="Consolas" w:cs="Calibri"/>
+          <w:sz w:val="28"/>
+          <w:szCs w:val="28"/>
+          <w:lang w:val="hu-HU"/>
+        </w:rPr>
+        <w:t xml:space="preserve"> nevű függvényt.</w:t>
+      </w:r>
+    </w:p>
+    <w:p>
+      <w:pPr>
+        <w:jc w:val="both"/>
+        <w:rPr>
+          <w:rFonts w:ascii="Consolas" w:hAnsi="Consolas" w:cs="Calibri"/>
+          <w:sz w:val="28"/>
+          <w:szCs w:val="28"/>
+          <w:lang w:val="hu-HU"/>
+        </w:rPr>
+      </w:pPr>
+      <w:r>
+        <w:rPr>
+          <w:rFonts w:ascii="Consolas" w:hAnsi="Consolas" w:cs="Calibri"/>
+          <w:sz w:val="28"/>
+          <w:szCs w:val="28"/>
+          <w:lang w:val="hu-HU"/>
+        </w:rPr>
+        <w:t>Az adatok kiszedése:</w:t>
+      </w:r>
+    </w:p>
+    <w:p>
+      <w:pPr>
+        <w:jc w:val="both"/>
+        <w:rPr>
+          <w:rFonts w:ascii="Consolas" w:hAnsi="Consolas" w:cs="Calibri"/>
+          <w:sz w:val="28"/>
+          <w:szCs w:val="28"/>
+          <w:lang w:val="hu-HU"/>
+        </w:rPr>
+      </w:pPr>
+      <w:r>
+        <w:rPr>
+          <w:rFonts w:ascii="Consolas" w:hAnsi="Consolas" w:cs="Calibri"/>
+          <w:sz w:val="28"/>
+          <w:szCs w:val="28"/>
+          <w:lang w:val="hu-HU"/>
+        </w:rPr>
+        <w:t xml:space="preserve">az </w:t>
+      </w:r>
+      <w:proofErr w:type="spellStart"/>
+      <w:r>
+        <w:rPr>
+          <w:rFonts w:ascii="Consolas" w:hAnsi="Consolas" w:cs="Calibri"/>
+          <w:sz w:val="28"/>
+          <w:szCs w:val="28"/>
+          <w:lang w:val="hu-HU"/>
+        </w:rPr>
+        <w:t>onChange</w:t>
+      </w:r>
+      <w:proofErr w:type="spellEnd"/>
+      <w:r>
+        <w:rPr>
+          <w:rFonts w:ascii="Consolas" w:hAnsi="Consolas" w:cs="Calibri"/>
+          <w:sz w:val="28"/>
+          <w:szCs w:val="28"/>
+          <w:lang w:val="hu-HU"/>
+        </w:rPr>
+        <w:t xml:space="preserve">={(e) =&gt; </w:t>
+      </w:r>
+      <w:proofErr w:type="spellStart"/>
+      <w:r>
+        <w:rPr>
+          <w:rFonts w:ascii="Consolas" w:hAnsi="Consolas" w:cs="Calibri"/>
+          <w:sz w:val="28"/>
+          <w:szCs w:val="28"/>
+          <w:lang w:val="hu-HU"/>
+        </w:rPr>
+        <w:t>set</w:t>
+      </w:r>
+      <w:r>
+        <w:rPr>
+          <w:rFonts w:ascii="Consolas" w:hAnsi="Consolas" w:cs="Calibri"/>
+          <w:sz w:val="28"/>
+          <w:szCs w:val="28"/>
+          <w:lang w:val="hu-HU"/>
+        </w:rPr>
+        <w:t>Változó</w:t>
+      </w:r>
+      <w:proofErr w:type="spellEnd"/>
+      <w:r>
+        <w:rPr>
+          <w:rFonts w:ascii="Consolas" w:hAnsi="Consolas" w:cs="Calibri"/>
+          <w:sz w:val="28"/>
+          <w:szCs w:val="28"/>
+          <w:lang w:val="hu-HU"/>
+        </w:rPr>
+        <w:t xml:space="preserve"> </w:t>
+      </w:r>
+      <w:proofErr w:type="spellStart"/>
+      <w:proofErr w:type="gramStart"/>
+      <w:r>
+        <w:rPr>
+          <w:rFonts w:ascii="Consolas" w:hAnsi="Consolas" w:cs="Calibri"/>
+          <w:sz w:val="28"/>
+          <w:szCs w:val="28"/>
+          <w:lang w:val="hu-HU"/>
+        </w:rPr>
+        <w:t>e.target</w:t>
+      </w:r>
+      <w:proofErr w:type="gramEnd"/>
+      <w:r>
+        <w:rPr>
+          <w:rFonts w:ascii="Consolas" w:hAnsi="Consolas" w:cs="Calibri"/>
+          <w:sz w:val="28"/>
+          <w:szCs w:val="28"/>
+          <w:lang w:val="hu-HU"/>
+        </w:rPr>
+        <w:t>.value</w:t>
+      </w:r>
+      <w:proofErr w:type="spellEnd"/>
+      <w:r>
+        <w:rPr>
+          <w:rFonts w:ascii="Consolas" w:hAnsi="Consolas" w:cs="Calibri"/>
+          <w:sz w:val="28"/>
+          <w:szCs w:val="28"/>
+          <w:lang w:val="hu-HU"/>
+        </w:rPr>
+        <w:t>)}</w:t>
+      </w:r>
+      <w:r>
+        <w:rPr>
+          <w:rFonts w:ascii="Consolas" w:hAnsi="Consolas" w:cs="Calibri"/>
+          <w:sz w:val="28"/>
+          <w:szCs w:val="28"/>
+          <w:lang w:val="hu-HU"/>
+        </w:rPr>
+        <w:t xml:space="preserve"> </w:t>
+      </w:r>
+      <w:proofErr w:type="spellStart"/>
+      <w:r>
+        <w:rPr>
+          <w:rFonts w:ascii="Consolas" w:hAnsi="Consolas" w:cs="Calibri"/>
+          <w:sz w:val="28"/>
+          <w:szCs w:val="28"/>
+          <w:lang w:val="hu-HU"/>
+        </w:rPr>
+        <w:t>kerszetü</w:t>
+      </w:r>
+      <w:r>
+        <w:rPr>
+          <w:rFonts w:ascii="Consolas" w:hAnsi="Consolas" w:cs="Calibri"/>
+          <w:sz w:val="28"/>
+          <w:szCs w:val="28"/>
+          <w:lang w:val="hu-HU"/>
+        </w:rPr>
+        <w:t>l</w:t>
+      </w:r>
+      <w:proofErr w:type="spellEnd"/>
+      <w:r>
+        <w:rPr>
+          <w:rFonts w:ascii="Consolas" w:hAnsi="Consolas" w:cs="Calibri"/>
+          <w:sz w:val="28"/>
+          <w:szCs w:val="28"/>
+          <w:lang w:val="hu-HU"/>
+        </w:rPr>
+        <w:t xml:space="preserve"> történik.</w:t>
+      </w:r>
+    </w:p>
+    <w:p>
+      <w:pPr>
+        <w:jc w:val="both"/>
+        <w:rPr>
+          <w:rFonts w:ascii="Consolas" w:hAnsi="Consolas" w:cs="Calibri"/>
+          <w:sz w:val="28"/>
+          <w:szCs w:val="28"/>
+          <w:lang w:val="hu-HU"/>
+        </w:rPr>
+      </w:pPr>
+      <w:proofErr w:type="spellStart"/>
+      <w:proofErr w:type="gramStart"/>
+      <w:r>
+        <w:rPr>
+          <w:rFonts w:ascii="Consolas" w:hAnsi="Consolas" w:cs="Calibri"/>
+          <w:sz w:val="28"/>
+          <w:szCs w:val="28"/>
+          <w:lang w:val="hu-HU"/>
+        </w:rPr>
+        <w:t>handleReset</w:t>
+      </w:r>
+      <w:proofErr w:type="spellEnd"/>
+      <w:r>
+        <w:rPr>
+          <w:rFonts w:ascii="Consolas" w:hAnsi="Consolas" w:cs="Calibri"/>
+          <w:sz w:val="28"/>
+          <w:szCs w:val="28"/>
+          <w:lang w:val="hu-HU"/>
+        </w:rPr>
+        <w:t>(</w:t>
+      </w:r>
+      <w:proofErr w:type="gramEnd"/>
+      <w:r>
+        <w:rPr>
+          <w:rFonts w:ascii="Consolas" w:hAnsi="Consolas" w:cs="Calibri"/>
+          <w:sz w:val="28"/>
+          <w:szCs w:val="28"/>
+          <w:lang w:val="hu-HU"/>
+        </w:rPr>
+        <w:t xml:space="preserve">): A </w:t>
+      </w:r>
+      <w:proofErr w:type="spellStart"/>
+      <w:r>
+        <w:rPr>
+          <w:rFonts w:ascii="Consolas" w:hAnsi="Consolas" w:cs="Calibri"/>
+          <w:sz w:val="28"/>
+          <w:szCs w:val="28"/>
+          <w:lang w:val="hu-HU"/>
+        </w:rPr>
+        <w:t>document.getElementById</w:t>
+      </w:r>
+      <w:proofErr w:type="spellEnd"/>
+      <w:r>
+        <w:rPr>
+          <w:rFonts w:ascii="Consolas" w:hAnsi="Consolas" w:cs="Calibri"/>
+          <w:sz w:val="28"/>
+          <w:szCs w:val="28"/>
+          <w:lang w:val="hu-HU"/>
+        </w:rPr>
+        <w:t xml:space="preserve"> nevű függvénnyel elkéri az inputnak az </w:t>
+      </w:r>
+      <w:proofErr w:type="spellStart"/>
+      <w:r>
+        <w:rPr>
+          <w:rFonts w:ascii="Consolas" w:hAnsi="Consolas" w:cs="Calibri"/>
+          <w:sz w:val="28"/>
+          <w:szCs w:val="28"/>
+          <w:lang w:val="hu-HU"/>
+        </w:rPr>
+        <w:t>id</w:t>
+      </w:r>
+      <w:proofErr w:type="spellEnd"/>
+      <w:r>
+        <w:rPr>
+          <w:rFonts w:ascii="Consolas" w:hAnsi="Consolas" w:cs="Calibri"/>
+          <w:sz w:val="28"/>
+          <w:szCs w:val="28"/>
+          <w:lang w:val="hu-HU"/>
+        </w:rPr>
+        <w:t xml:space="preserve">-ját majd a </w:t>
+      </w:r>
+      <w:proofErr w:type="spellStart"/>
+      <w:r>
+        <w:rPr>
+          <w:rFonts w:ascii="Consolas" w:hAnsi="Consolas" w:cs="Calibri"/>
+          <w:sz w:val="28"/>
+          <w:szCs w:val="28"/>
+          <w:lang w:val="hu-HU"/>
+        </w:rPr>
+        <w:t>value</w:t>
+      </w:r>
+      <w:proofErr w:type="spellEnd"/>
+      <w:r>
+        <w:rPr>
+          <w:rFonts w:ascii="Consolas" w:hAnsi="Consolas" w:cs="Calibri"/>
+          <w:sz w:val="28"/>
+          <w:szCs w:val="28"/>
+          <w:lang w:val="hu-HU"/>
+        </w:rPr>
+        <w:t xml:space="preserve"> értékét egy üres </w:t>
+      </w:r>
+      <w:proofErr w:type="spellStart"/>
+      <w:r>
+        <w:rPr>
+          <w:rFonts w:ascii="Consolas" w:hAnsi="Consolas" w:cs="Calibri"/>
+          <w:sz w:val="28"/>
+          <w:szCs w:val="28"/>
+          <w:lang w:val="hu-HU"/>
+        </w:rPr>
+        <w:t>stringre</w:t>
+      </w:r>
+      <w:proofErr w:type="spellEnd"/>
+      <w:r>
+        <w:rPr>
+          <w:rFonts w:ascii="Consolas" w:hAnsi="Consolas" w:cs="Calibri"/>
+          <w:sz w:val="28"/>
+          <w:szCs w:val="28"/>
+          <w:lang w:val="hu-HU"/>
+        </w:rPr>
+        <w:t xml:space="preserve"> cseréli.</w:t>
+      </w:r>
+    </w:p>
+    <w:p>
+      <w:pPr>
+        <w:jc w:val="both"/>
+        <w:rPr>
+          <w:rFonts w:ascii="Consolas" w:hAnsi="Consolas" w:cs="Calibri"/>
+          <w:b/>
+          <w:bCs/>
+          <w:sz w:val="28"/>
+          <w:szCs w:val="28"/>
+          <w:lang w:val="hu-HU"/>
+        </w:rPr>
+      </w:pPr>
+      <w:r>
+        <w:rPr>
+          <w:rFonts w:ascii="Consolas" w:hAnsi="Consolas" w:cs="Calibri"/>
+          <w:b/>
+          <w:bCs/>
+          <w:sz w:val="28"/>
+          <w:szCs w:val="28"/>
+          <w:lang w:val="hu-HU"/>
+        </w:rPr>
+        <w:t>Github.js:</w:t>
+      </w:r>
+    </w:p>
+    <w:p>
+      <w:pPr>
+        <w:jc w:val="both"/>
+        <w:rPr>
+          <w:rFonts w:ascii="Consolas" w:hAnsi="Consolas" w:cs="Calibri"/>
+          <w:sz w:val="28"/>
+          <w:szCs w:val="28"/>
+          <w:lang w:val="hu-HU"/>
+        </w:rPr>
+      </w:pPr>
+      <w:r>
+        <w:rPr>
+          <w:rFonts w:ascii="Consolas" w:hAnsi="Consolas" w:cs="Calibri"/>
+          <w:sz w:val="28"/>
+          <w:szCs w:val="28"/>
+          <w:lang w:val="hu-HU"/>
+        </w:rPr>
+        <w:t xml:space="preserve">Az oldal készítőinek a </w:t>
+      </w:r>
+      <w:proofErr w:type="spellStart"/>
+      <w:r>
+        <w:rPr>
+          <w:rFonts w:ascii="Consolas" w:hAnsi="Consolas" w:cs="Calibri"/>
+          <w:sz w:val="28"/>
+          <w:szCs w:val="28"/>
+          <w:lang w:val="hu-HU"/>
+        </w:rPr>
+        <w:t>github</w:t>
+      </w:r>
+      <w:proofErr w:type="spellEnd"/>
+      <w:r>
+        <w:rPr>
+          <w:rFonts w:ascii="Consolas" w:hAnsi="Consolas" w:cs="Calibri"/>
+          <w:sz w:val="28"/>
+          <w:szCs w:val="28"/>
+          <w:lang w:val="hu-HU"/>
+        </w:rPr>
+        <w:t xml:space="preserve"> linkjei találhatok itt meg amire ha rákattintunk a </w:t>
+      </w:r>
+      <w:proofErr w:type="spellStart"/>
+      <w:r>
+        <w:rPr>
+          <w:rFonts w:ascii="Consolas" w:hAnsi="Consolas" w:cs="Calibri"/>
+          <w:sz w:val="28"/>
+          <w:szCs w:val="28"/>
+          <w:lang w:val="hu-HU"/>
+        </w:rPr>
+        <w:t>github</w:t>
+      </w:r>
+      <w:proofErr w:type="spellEnd"/>
+      <w:r>
+        <w:rPr>
+          <w:rFonts w:ascii="Consolas" w:hAnsi="Consolas" w:cs="Calibri"/>
+          <w:sz w:val="28"/>
+          <w:szCs w:val="28"/>
+          <w:lang w:val="hu-HU"/>
+        </w:rPr>
+        <w:t xml:space="preserve"> oldalukra irányit át minket azalkalmazás a </w:t>
+      </w:r>
+      <w:proofErr w:type="spellStart"/>
+      <w:proofErr w:type="gramStart"/>
+      <w:r>
+        <w:rPr>
+          <w:rFonts w:ascii="Consolas" w:hAnsi="Consolas" w:cs="Calibri"/>
+          <w:sz w:val="28"/>
+          <w:szCs w:val="28"/>
+          <w:lang w:val="hu-HU"/>
+        </w:rPr>
+        <w:t>window.location</w:t>
+      </w:r>
+      <w:proofErr w:type="gramEnd"/>
+      <w:r>
+        <w:rPr>
+          <w:rFonts w:ascii="Consolas" w:hAnsi="Consolas" w:cs="Calibri"/>
+          <w:sz w:val="28"/>
+          <w:szCs w:val="28"/>
+          <w:lang w:val="hu-HU"/>
+        </w:rPr>
+        <w:t>.href</w:t>
+      </w:r>
+      <w:proofErr w:type="spellEnd"/>
+      <w:r>
+        <w:rPr>
+          <w:rFonts w:ascii="Consolas" w:hAnsi="Consolas" w:cs="Calibri"/>
+          <w:sz w:val="28"/>
+          <w:szCs w:val="28"/>
+          <w:lang w:val="hu-HU"/>
+        </w:rPr>
+        <w:t xml:space="preserve"> függvény segítségével.</w:t>
+      </w:r>
+    </w:p>
+    <w:p>
+      <w:pPr>
+        <w:jc w:val="both"/>
+        <w:rPr>
+          <w:rFonts w:ascii="Consolas" w:hAnsi="Consolas" w:cs="Calibri"/>
+          <w:b/>
+          <w:bCs/>
+          <w:sz w:val="28"/>
+          <w:szCs w:val="28"/>
+          <w:lang w:val="hu-HU"/>
+        </w:rPr>
+      </w:pPr>
+      <w:r>
+        <w:rPr>
+          <w:rFonts w:ascii="Consolas" w:hAnsi="Consolas" w:cs="Calibri"/>
+          <w:b/>
+          <w:bCs/>
+          <w:sz w:val="28"/>
+          <w:szCs w:val="28"/>
+          <w:lang w:val="hu-HU"/>
+        </w:rPr>
+        <w:t>Home.js:</w:t>
+      </w:r>
+    </w:p>
+    <w:p>
+      <w:pPr>
+        <w:jc w:val="both"/>
+        <w:rPr>
+          <w:rFonts w:ascii="Consolas" w:hAnsi="Consolas" w:cs="Calibri"/>
+          <w:sz w:val="28"/>
+          <w:szCs w:val="28"/>
+          <w:lang w:val="hu-HU"/>
+        </w:rPr>
+      </w:pPr>
+      <w:proofErr w:type="spellStart"/>
+      <w:proofErr w:type="gramStart"/>
+      <w:r>
+        <w:rPr>
+          <w:rFonts w:ascii="Consolas" w:hAnsi="Consolas" w:cs="Calibri"/>
+          <w:sz w:val="28"/>
+          <w:szCs w:val="28"/>
+          <w:lang w:val="hu-HU"/>
+        </w:rPr>
+        <w:t>navigateToPtients</w:t>
+      </w:r>
+      <w:proofErr w:type="spellEnd"/>
+      <w:r>
+        <w:rPr>
+          <w:rFonts w:ascii="Consolas" w:hAnsi="Consolas" w:cs="Calibri"/>
+          <w:sz w:val="28"/>
+          <w:szCs w:val="28"/>
+          <w:lang w:val="hu-HU"/>
+        </w:rPr>
+        <w:t>(</w:t>
+      </w:r>
+      <w:proofErr w:type="gramEnd"/>
+      <w:r>
+        <w:rPr>
+          <w:rFonts w:ascii="Consolas" w:hAnsi="Consolas" w:cs="Calibri"/>
+          <w:sz w:val="28"/>
+          <w:szCs w:val="28"/>
+          <w:lang w:val="hu-HU"/>
+        </w:rPr>
+        <w:t>):</w:t>
+      </w:r>
+      <w:r>
+        <w:rPr>
+          <w:rFonts w:ascii="Consolas" w:hAnsi="Consolas" w:cs="Calibri"/>
+          <w:sz w:val="28"/>
+          <w:szCs w:val="28"/>
+          <w:lang w:val="hu-HU"/>
+        </w:rPr>
+        <w:t xml:space="preserve"> felveszünk egy </w:t>
+      </w:r>
+      <w:proofErr w:type="spellStart"/>
+      <w:r>
+        <w:rPr>
+          <w:rFonts w:ascii="Consolas" w:hAnsi="Consolas" w:cs="Calibri"/>
+          <w:sz w:val="28"/>
+          <w:szCs w:val="28"/>
+          <w:lang w:val="hu-HU"/>
+        </w:rPr>
+        <w:t>navigate</w:t>
+      </w:r>
+      <w:proofErr w:type="spellEnd"/>
+      <w:r>
+        <w:rPr>
+          <w:rFonts w:ascii="Consolas" w:hAnsi="Consolas" w:cs="Calibri"/>
+          <w:sz w:val="28"/>
+          <w:szCs w:val="28"/>
+          <w:lang w:val="hu-HU"/>
+        </w:rPr>
+        <w:t xml:space="preserve"> változót ami egyenlő a </w:t>
+      </w:r>
+      <w:proofErr w:type="spellStart"/>
+      <w:r>
+        <w:rPr>
+          <w:rFonts w:ascii="Consolas" w:hAnsi="Consolas" w:cs="Calibri"/>
+          <w:sz w:val="28"/>
+          <w:szCs w:val="28"/>
+          <w:lang w:val="hu-HU"/>
+        </w:rPr>
+        <w:t>useNavigate</w:t>
+      </w:r>
+      <w:proofErr w:type="spellEnd"/>
+      <w:r>
+        <w:rPr>
+          <w:rFonts w:ascii="Consolas" w:hAnsi="Consolas" w:cs="Calibri"/>
+          <w:sz w:val="28"/>
+          <w:szCs w:val="28"/>
+          <w:lang w:val="hu-HU"/>
+        </w:rPr>
+        <w:t xml:space="preserve"> függvénnyel majd átadjuk neki az útvonala amire menni szeretnénk. Majd a függvényünket átadjuk a gomb </w:t>
+      </w:r>
+      <w:proofErr w:type="spellStart"/>
+      <w:r>
+        <w:rPr>
+          <w:rFonts w:ascii="Consolas" w:hAnsi="Consolas" w:cs="Calibri"/>
+          <w:sz w:val="28"/>
+          <w:szCs w:val="28"/>
+          <w:lang w:val="hu-HU"/>
+        </w:rPr>
+        <w:t>onClick</w:t>
+      </w:r>
+      <w:proofErr w:type="spellEnd"/>
+      <w:r>
+        <w:rPr>
+          <w:rFonts w:ascii="Consolas" w:hAnsi="Consolas" w:cs="Calibri"/>
+          <w:sz w:val="28"/>
+          <w:szCs w:val="28"/>
+          <w:lang w:val="hu-HU"/>
+        </w:rPr>
+        <w:t xml:space="preserve"> funkciójának.</w:t>
+      </w:r>
+    </w:p>
+    <w:p>
+      <w:pPr>
+        <w:jc w:val="both"/>
+        <w:rPr>
+          <w:rFonts w:ascii="Consolas" w:hAnsi="Consolas" w:cs="Calibri"/>
+          <w:sz w:val="28"/>
+          <w:szCs w:val="28"/>
+          <w:lang w:val="hu-HU"/>
+        </w:rPr>
+      </w:pPr>
+      <w:r>
+        <w:rPr>
+          <w:rFonts w:ascii="Consolas" w:hAnsi="Consolas" w:cs="Calibri"/>
+          <w:sz w:val="28"/>
+          <w:szCs w:val="28"/>
+          <w:lang w:val="hu-HU"/>
+        </w:rPr>
+        <w:t xml:space="preserve">A másik gomb a </w:t>
+      </w:r>
+      <w:proofErr w:type="spellStart"/>
+      <w:r>
+        <w:rPr>
+          <w:rFonts w:ascii="Consolas" w:hAnsi="Consolas" w:cs="Calibri"/>
+          <w:sz w:val="28"/>
+          <w:szCs w:val="28"/>
+          <w:lang w:val="hu-HU"/>
+        </w:rPr>
+        <w:t>webalkalmzás</w:t>
+      </w:r>
+      <w:proofErr w:type="spellEnd"/>
+      <w:r>
+        <w:rPr>
+          <w:rFonts w:ascii="Consolas" w:hAnsi="Consolas" w:cs="Calibri"/>
+          <w:sz w:val="28"/>
+          <w:szCs w:val="28"/>
+          <w:lang w:val="hu-HU"/>
+        </w:rPr>
+        <w:t xml:space="preserve"> linkjére tud minket irányitani a </w:t>
+      </w:r>
+      <w:proofErr w:type="spellStart"/>
+      <w:proofErr w:type="gramStart"/>
+      <w:r>
+        <w:rPr>
+          <w:rFonts w:ascii="Consolas" w:hAnsi="Consolas" w:cs="Calibri"/>
+          <w:sz w:val="28"/>
+          <w:szCs w:val="28"/>
+          <w:lang w:val="hu-HU"/>
+        </w:rPr>
+        <w:t>window.location</w:t>
+      </w:r>
+      <w:proofErr w:type="gramEnd"/>
+      <w:r>
+        <w:rPr>
+          <w:rFonts w:ascii="Consolas" w:hAnsi="Consolas" w:cs="Calibri"/>
+          <w:sz w:val="28"/>
+          <w:szCs w:val="28"/>
+          <w:lang w:val="hu-HU"/>
+        </w:rPr>
+        <w:t>.href</w:t>
+      </w:r>
+      <w:proofErr w:type="spellEnd"/>
+      <w:r>
+        <w:rPr>
+          <w:rFonts w:ascii="Consolas" w:hAnsi="Consolas" w:cs="Calibri"/>
+          <w:sz w:val="28"/>
+          <w:szCs w:val="28"/>
+          <w:lang w:val="hu-HU"/>
+        </w:rPr>
+        <w:t xml:space="preserve"> függvény segítségével.</w:t>
+      </w:r>
+    </w:p>
+    <w:p>
+      <w:pPr>
+        <w:jc w:val="both"/>
+        <w:rPr>
+          <w:rFonts w:ascii="Consolas" w:hAnsi="Consolas" w:cs="Calibri"/>
+          <w:b/>
+          <w:bCs/>
+          <w:sz w:val="28"/>
+          <w:szCs w:val="28"/>
+          <w:lang w:val="hu-HU"/>
+        </w:rPr>
+      </w:pPr>
+      <w:r>
+        <w:rPr>
+          <w:rFonts w:ascii="Consolas" w:hAnsi="Consolas" w:cs="Calibri"/>
+          <w:b/>
+          <w:bCs/>
+          <w:sz w:val="28"/>
+          <w:szCs w:val="28"/>
+          <w:lang w:val="hu-HU"/>
+        </w:rPr>
+        <w:t>Login.js</w:t>
+      </w:r>
+      <w:r>
+        <w:rPr>
+          <w:rFonts w:ascii="Consolas" w:hAnsi="Consolas" w:cs="Calibri"/>
+          <w:b/>
+          <w:bCs/>
+          <w:sz w:val="28"/>
+          <w:szCs w:val="28"/>
+          <w:lang w:val="hu-HU"/>
+        </w:rPr>
+        <w:t>:</w:t>
+      </w:r>
+    </w:p>
+    <w:p>
+      <w:pPr>
+        <w:jc w:val="both"/>
+        <w:rPr>
+          <w:rFonts w:ascii="Consolas" w:hAnsi="Consolas" w:cs="Calibri"/>
+          <w:sz w:val="28"/>
+          <w:szCs w:val="28"/>
+          <w:lang w:val="hu-HU"/>
+        </w:rPr>
+      </w:pPr>
+      <w:proofErr w:type="spellStart"/>
+      <w:proofErr w:type="gramStart"/>
+      <w:r>
+        <w:rPr>
+          <w:rFonts w:ascii="Consolas" w:hAnsi="Consolas" w:cs="Calibri"/>
+          <w:sz w:val="28"/>
+          <w:szCs w:val="28"/>
+          <w:lang w:val="hu-HU"/>
+        </w:rPr>
+        <w:t>handleLogin</w:t>
+      </w:r>
+      <w:proofErr w:type="spellEnd"/>
+      <w:r>
+        <w:rPr>
+          <w:rFonts w:ascii="Consolas" w:hAnsi="Consolas" w:cs="Calibri"/>
+          <w:sz w:val="28"/>
+          <w:szCs w:val="28"/>
+          <w:lang w:val="hu-HU"/>
+        </w:rPr>
+        <w:t>(</w:t>
+      </w:r>
+      <w:proofErr w:type="gramEnd"/>
+      <w:r>
+        <w:rPr>
+          <w:rFonts w:ascii="Consolas" w:hAnsi="Consolas" w:cs="Calibri"/>
+          <w:sz w:val="28"/>
+          <w:szCs w:val="28"/>
+          <w:lang w:val="hu-HU"/>
+        </w:rPr>
+        <w:t>): Egy post kérést küld a /</w:t>
+      </w:r>
+      <w:proofErr w:type="spellStart"/>
+      <w:r>
+        <w:rPr>
+          <w:rFonts w:ascii="Consolas" w:hAnsi="Consolas" w:cs="Calibri"/>
+          <w:sz w:val="28"/>
+          <w:szCs w:val="28"/>
+          <w:lang w:val="hu-HU"/>
+        </w:rPr>
+        <w:t>doctor-authentication</w:t>
+      </w:r>
+      <w:proofErr w:type="spellEnd"/>
+      <w:r>
+        <w:rPr>
+          <w:rFonts w:ascii="Consolas" w:hAnsi="Consolas" w:cs="Calibri"/>
+          <w:sz w:val="28"/>
+          <w:szCs w:val="28"/>
+          <w:lang w:val="hu-HU"/>
+        </w:rPr>
+        <w:t xml:space="preserve"> végpontra ahol a (licence, </w:t>
+      </w:r>
+      <w:proofErr w:type="spellStart"/>
+      <w:r>
+        <w:rPr>
+          <w:rFonts w:ascii="Consolas" w:hAnsi="Consolas" w:cs="Calibri"/>
+          <w:sz w:val="28"/>
+          <w:szCs w:val="28"/>
+          <w:lang w:val="hu-HU"/>
+        </w:rPr>
+        <w:t>password</w:t>
+      </w:r>
+      <w:proofErr w:type="spellEnd"/>
+      <w:r>
+        <w:rPr>
+          <w:rFonts w:ascii="Consolas" w:hAnsi="Consolas" w:cs="Calibri"/>
+          <w:sz w:val="28"/>
+          <w:szCs w:val="28"/>
+          <w:lang w:val="hu-HU"/>
+        </w:rPr>
+        <w:t xml:space="preserve">) adatokat várja amit az </w:t>
+      </w:r>
+      <w:proofErr w:type="spellStart"/>
+      <w:r>
+        <w:rPr>
+          <w:rFonts w:ascii="Consolas" w:hAnsi="Consolas" w:cs="Calibri"/>
+          <w:sz w:val="28"/>
+          <w:szCs w:val="28"/>
+          <w:lang w:val="hu-HU"/>
+        </w:rPr>
+        <w:t>onChange</w:t>
+      </w:r>
+      <w:proofErr w:type="spellEnd"/>
+      <w:r>
+        <w:rPr>
+          <w:rFonts w:ascii="Consolas" w:hAnsi="Consolas" w:cs="Calibri"/>
+          <w:sz w:val="28"/>
+          <w:szCs w:val="28"/>
+          <w:lang w:val="hu-HU"/>
+        </w:rPr>
+        <w:t xml:space="preserve">={(e) =&gt; </w:t>
+      </w:r>
+      <w:proofErr w:type="spellStart"/>
+      <w:r>
+        <w:rPr>
+          <w:rFonts w:ascii="Consolas" w:hAnsi="Consolas" w:cs="Calibri"/>
+          <w:sz w:val="28"/>
+          <w:szCs w:val="28"/>
+          <w:lang w:val="hu-HU"/>
+        </w:rPr>
+        <w:t>set</w:t>
+      </w:r>
+      <w:r>
+        <w:rPr>
+          <w:rFonts w:ascii="Consolas" w:hAnsi="Consolas" w:cs="Calibri"/>
+          <w:sz w:val="28"/>
+          <w:szCs w:val="28"/>
+          <w:lang w:val="hu-HU"/>
+        </w:rPr>
+        <w:t>Változó</w:t>
+      </w:r>
+      <w:proofErr w:type="spellEnd"/>
+      <w:r>
+        <w:rPr>
+          <w:rFonts w:ascii="Consolas" w:hAnsi="Consolas" w:cs="Calibri"/>
+          <w:sz w:val="28"/>
+          <w:szCs w:val="28"/>
+          <w:lang w:val="hu-HU"/>
+        </w:rPr>
+        <w:t xml:space="preserve"> </w:t>
+      </w:r>
+      <w:proofErr w:type="spellStart"/>
+      <w:r>
+        <w:rPr>
+          <w:rFonts w:ascii="Consolas" w:hAnsi="Consolas" w:cs="Calibri"/>
+          <w:sz w:val="28"/>
+          <w:szCs w:val="28"/>
+          <w:lang w:val="hu-HU"/>
+        </w:rPr>
+        <w:t>e.target.value</w:t>
+      </w:r>
+      <w:proofErr w:type="spellEnd"/>
+      <w:r>
+        <w:rPr>
+          <w:rFonts w:ascii="Consolas" w:hAnsi="Consolas" w:cs="Calibri"/>
+          <w:sz w:val="28"/>
+          <w:szCs w:val="28"/>
+          <w:lang w:val="hu-HU"/>
+        </w:rPr>
+        <w:t>)}</w:t>
+      </w:r>
+      <w:r>
+        <w:rPr>
+          <w:rFonts w:ascii="Consolas" w:hAnsi="Consolas" w:cs="Calibri"/>
+          <w:sz w:val="28"/>
+          <w:szCs w:val="28"/>
+          <w:lang w:val="hu-HU"/>
+        </w:rPr>
+        <w:t xml:space="preserve"> </w:t>
+      </w:r>
+      <w:proofErr w:type="spellStart"/>
+      <w:r>
+        <w:rPr>
+          <w:rFonts w:ascii="Consolas" w:hAnsi="Consolas" w:cs="Calibri"/>
+          <w:sz w:val="28"/>
+          <w:szCs w:val="28"/>
+          <w:lang w:val="hu-HU"/>
+        </w:rPr>
+        <w:t>kerszetül</w:t>
+      </w:r>
+      <w:proofErr w:type="spellEnd"/>
+      <w:r>
+        <w:rPr>
+          <w:rFonts w:ascii="Consolas" w:hAnsi="Consolas" w:cs="Calibri"/>
+          <w:sz w:val="28"/>
+          <w:szCs w:val="28"/>
+          <w:lang w:val="hu-HU"/>
+        </w:rPr>
+        <w:t xml:space="preserve"> szed ki az inputból. Majd az ablakot újra tölti.</w:t>
+      </w:r>
+    </w:p>
+    <w:p>
+      <w:pPr>
+        <w:jc w:val="both"/>
+        <w:rPr>
+          <w:rFonts w:ascii="Consolas" w:hAnsi="Consolas" w:cs="Calibri"/>
+          <w:b/>
+          <w:bCs/>
+          <w:sz w:val="28"/>
+          <w:szCs w:val="28"/>
+          <w:lang w:val="hu-HU"/>
+        </w:rPr>
+      </w:pPr>
+      <w:r>
+        <w:rPr>
+          <w:rFonts w:ascii="Consolas" w:hAnsi="Consolas" w:cs="Calibri"/>
+          <w:b/>
+          <w:bCs/>
+          <w:sz w:val="28"/>
+          <w:szCs w:val="28"/>
+          <w:lang w:val="hu-HU"/>
+        </w:rPr>
+        <w:lastRenderedPageBreak/>
+        <w:tab/>
+      </w:r>
+      <w:r>
+        <w:rPr>
+          <w:rFonts w:ascii="Consolas" w:hAnsi="Consolas" w:cs="Calibri"/>
+          <w:b/>
+          <w:bCs/>
+          <w:sz w:val="28"/>
+          <w:szCs w:val="28"/>
+          <w:lang w:val="hu-HU"/>
+        </w:rPr>
+        <w:t>Patients.js:</w:t>
+      </w:r>
+    </w:p>
+    <w:p>
+      <w:pPr>
+        <w:ind w:left="720"/>
+        <w:jc w:val="both"/>
+        <w:rPr>
+          <w:rFonts w:ascii="Consolas" w:hAnsi="Consolas" w:cs="Calibri"/>
+          <w:sz w:val="28"/>
+          <w:szCs w:val="28"/>
+          <w:lang w:val="hu-HU"/>
+        </w:rPr>
+      </w:pPr>
+      <w:proofErr w:type="spellStart"/>
+      <w:proofErr w:type="gramStart"/>
+      <w:r>
+        <w:rPr>
+          <w:rFonts w:ascii="Consolas" w:hAnsi="Consolas" w:cs="Calibri"/>
+          <w:b/>
+          <w:bCs/>
+          <w:sz w:val="28"/>
+          <w:szCs w:val="28"/>
+          <w:lang w:val="hu-HU"/>
+        </w:rPr>
+        <w:t>Modal</w:t>
+      </w:r>
+      <w:proofErr w:type="spellEnd"/>
+      <w:r>
+        <w:rPr>
+          <w:rFonts w:ascii="Consolas" w:hAnsi="Consolas" w:cs="Calibri"/>
+          <w:b/>
+          <w:bCs/>
+          <w:sz w:val="28"/>
+          <w:szCs w:val="28"/>
+          <w:lang w:val="hu-HU"/>
+        </w:rPr>
+        <w:t>(</w:t>
+      </w:r>
+      <w:proofErr w:type="gramEnd"/>
+      <w:r>
+        <w:rPr>
+          <w:rFonts w:ascii="Consolas" w:hAnsi="Consolas" w:cs="Calibri"/>
+          <w:b/>
+          <w:bCs/>
+          <w:sz w:val="28"/>
+          <w:szCs w:val="28"/>
+          <w:lang w:val="hu-HU"/>
+        </w:rPr>
+        <w:t>)</w:t>
+      </w:r>
+      <w:r>
+        <w:rPr>
+          <w:rFonts w:ascii="Consolas" w:hAnsi="Consolas" w:cs="Calibri"/>
+          <w:b/>
+          <w:bCs/>
+          <w:sz w:val="28"/>
+          <w:szCs w:val="28"/>
+          <w:lang w:val="hu-HU"/>
+        </w:rPr>
+        <w:t>:</w:t>
+      </w:r>
+      <w:r>
+        <w:rPr>
+          <w:rFonts w:ascii="Consolas" w:hAnsi="Consolas" w:cs="Calibri"/>
+          <w:sz w:val="28"/>
+          <w:szCs w:val="28"/>
+          <w:lang w:val="hu-HU"/>
+        </w:rPr>
+        <w:t xml:space="preserve"> Itt hozzuk létre a </w:t>
+      </w:r>
+      <w:proofErr w:type="spellStart"/>
+      <w:r>
+        <w:rPr>
+          <w:rFonts w:ascii="Consolas" w:hAnsi="Consolas" w:cs="Calibri"/>
+          <w:sz w:val="28"/>
+          <w:szCs w:val="28"/>
+          <w:lang w:val="hu-HU"/>
+        </w:rPr>
+        <w:t>Modalt</w:t>
+      </w:r>
+      <w:proofErr w:type="spellEnd"/>
+      <w:r>
+        <w:rPr>
+          <w:rFonts w:ascii="Consolas" w:hAnsi="Consolas" w:cs="Calibri"/>
+          <w:sz w:val="28"/>
+          <w:szCs w:val="28"/>
+          <w:lang w:val="hu-HU"/>
+        </w:rPr>
+        <w:t xml:space="preserve"> ami megjeleníti a kiválasztott páciensek részletes vérvételi adatait.</w:t>
+      </w:r>
+    </w:p>
+    <w:p>
+      <w:pPr>
+        <w:ind w:left="720"/>
+        <w:jc w:val="both"/>
+        <w:rPr>
+          <w:rFonts w:ascii="Consolas" w:hAnsi="Consolas" w:cs="Calibri"/>
+          <w:sz w:val="28"/>
+          <w:szCs w:val="28"/>
+          <w:lang w:val="hu-HU"/>
+        </w:rPr>
+      </w:pPr>
+      <w:proofErr w:type="spellStart"/>
+      <w:proofErr w:type="gramStart"/>
+      <w:r>
+        <w:rPr>
+          <w:rFonts w:ascii="Consolas" w:hAnsi="Consolas" w:cs="Calibri"/>
+          <w:sz w:val="28"/>
+          <w:szCs w:val="28"/>
+          <w:lang w:val="hu-HU"/>
+        </w:rPr>
+        <w:t>getPatientData</w:t>
+      </w:r>
+      <w:proofErr w:type="spellEnd"/>
+      <w:r>
+        <w:rPr>
+          <w:rFonts w:ascii="Consolas" w:hAnsi="Consolas" w:cs="Calibri"/>
+          <w:sz w:val="28"/>
+          <w:szCs w:val="28"/>
+          <w:lang w:val="hu-HU"/>
+        </w:rPr>
+        <w:t>(</w:t>
+      </w:r>
+      <w:proofErr w:type="gramEnd"/>
+      <w:r>
+        <w:rPr>
+          <w:rFonts w:ascii="Consolas" w:hAnsi="Consolas" w:cs="Calibri"/>
+          <w:sz w:val="28"/>
+          <w:szCs w:val="28"/>
+          <w:lang w:val="hu-HU"/>
+        </w:rPr>
+        <w:t xml:space="preserve">): </w:t>
+      </w:r>
+      <w:r>
+        <w:rPr>
+          <w:rFonts w:ascii="Consolas" w:hAnsi="Consolas" w:cs="Calibri"/>
+          <w:sz w:val="28"/>
+          <w:szCs w:val="28"/>
+          <w:lang w:val="hu-HU"/>
+        </w:rPr>
+        <w:t>egy post kéréssel kérdezzük le a /</w:t>
+      </w:r>
+      <w:proofErr w:type="spellStart"/>
+      <w:r>
+        <w:rPr>
+          <w:rFonts w:ascii="Consolas" w:hAnsi="Consolas" w:cs="Calibri"/>
+          <w:sz w:val="28"/>
+          <w:szCs w:val="28"/>
+          <w:lang w:val="hu-HU"/>
+        </w:rPr>
+        <w:t>selectPatient</w:t>
+      </w:r>
+      <w:proofErr w:type="spellEnd"/>
+      <w:r>
+        <w:rPr>
+          <w:rFonts w:ascii="Consolas" w:hAnsi="Consolas" w:cs="Calibri"/>
+          <w:sz w:val="28"/>
+          <w:szCs w:val="28"/>
+          <w:lang w:val="hu-HU"/>
+        </w:rPr>
+        <w:t xml:space="preserve"> végponton a páciensek részletes vérvételi adatai a </w:t>
+      </w:r>
+      <w:proofErr w:type="spellStart"/>
+      <w:r>
+        <w:rPr>
+          <w:rFonts w:ascii="Consolas" w:hAnsi="Consolas" w:cs="Calibri"/>
+          <w:sz w:val="28"/>
+          <w:szCs w:val="28"/>
+          <w:lang w:val="hu-HU"/>
+        </w:rPr>
+        <w:t>blood_tests_taken</w:t>
+      </w:r>
+      <w:proofErr w:type="spellEnd"/>
+      <w:r>
+        <w:rPr>
+          <w:rFonts w:ascii="Consolas" w:hAnsi="Consolas" w:cs="Calibri"/>
+          <w:sz w:val="28"/>
+          <w:szCs w:val="28"/>
+          <w:lang w:val="hu-HU"/>
+        </w:rPr>
+        <w:t xml:space="preserve"> táblából.</w:t>
+      </w:r>
+      <w:r>
+        <w:rPr>
+          <w:rFonts w:ascii="Consolas" w:hAnsi="Consolas" w:cs="Calibri"/>
+          <w:sz w:val="28"/>
+          <w:szCs w:val="28"/>
+          <w:lang w:val="hu-HU"/>
+        </w:rPr>
+        <w:t xml:space="preserve"> A </w:t>
+      </w:r>
+      <w:proofErr w:type="spellStart"/>
+      <w:r>
+        <w:rPr>
+          <w:rFonts w:ascii="Consolas" w:hAnsi="Consolas" w:cs="Calibri"/>
+          <w:sz w:val="28"/>
+          <w:szCs w:val="28"/>
+          <w:lang w:val="hu-HU"/>
+        </w:rPr>
+        <w:t>useEffectnek</w:t>
+      </w:r>
+      <w:proofErr w:type="spellEnd"/>
+      <w:r>
+        <w:rPr>
+          <w:rFonts w:ascii="Consolas" w:hAnsi="Consolas" w:cs="Calibri"/>
+          <w:sz w:val="28"/>
+          <w:szCs w:val="28"/>
+          <w:lang w:val="hu-HU"/>
+        </w:rPr>
+        <w:t xml:space="preserve"> átadva </w:t>
+      </w:r>
+      <w:r>
+        <w:rPr>
+          <w:rFonts w:ascii="Consolas" w:hAnsi="Consolas" w:cs="Calibri"/>
+          <w:sz w:val="28"/>
+          <w:szCs w:val="28"/>
+          <w:lang w:val="hu-HU"/>
+        </w:rPr>
+        <w:t>a</w:t>
+      </w:r>
+      <w:r>
+        <w:rPr>
+          <w:rFonts w:ascii="Consolas" w:hAnsi="Consolas" w:cs="Calibri"/>
+          <w:sz w:val="28"/>
+          <w:szCs w:val="28"/>
+          <w:lang w:val="hu-HU"/>
+        </w:rPr>
+        <w:t xml:space="preserve"> </w:t>
+      </w:r>
+      <w:proofErr w:type="spellStart"/>
+      <w:r>
+        <w:rPr>
+          <w:rFonts w:ascii="Consolas" w:hAnsi="Consolas" w:cs="Calibri"/>
+          <w:sz w:val="28"/>
+          <w:szCs w:val="28"/>
+          <w:lang w:val="hu-HU"/>
+        </w:rPr>
+        <w:t>getPatientData</w:t>
+      </w:r>
+      <w:proofErr w:type="spellEnd"/>
+      <w:r>
+        <w:rPr>
+          <w:rFonts w:ascii="Consolas" w:hAnsi="Consolas" w:cs="Calibri"/>
+          <w:sz w:val="28"/>
+          <w:szCs w:val="28"/>
+          <w:lang w:val="hu-HU"/>
+        </w:rPr>
+        <w:t>-t</w:t>
+      </w:r>
+      <w:r>
+        <w:rPr>
+          <w:rFonts w:ascii="Consolas" w:hAnsi="Consolas" w:cs="Calibri"/>
+          <w:sz w:val="28"/>
+          <w:szCs w:val="28"/>
+          <w:lang w:val="hu-HU"/>
+        </w:rPr>
+        <w:t xml:space="preserve"> táblázatban </w:t>
+      </w:r>
+      <w:proofErr w:type="spellStart"/>
+      <w:r>
+        <w:rPr>
+          <w:rFonts w:ascii="Consolas" w:hAnsi="Consolas" w:cs="Calibri"/>
+          <w:sz w:val="28"/>
+          <w:szCs w:val="28"/>
+          <w:lang w:val="hu-HU"/>
+        </w:rPr>
+        <w:t>jelenitjük</w:t>
+      </w:r>
+      <w:proofErr w:type="spellEnd"/>
+      <w:r>
+        <w:rPr>
+          <w:rFonts w:ascii="Consolas" w:hAnsi="Consolas" w:cs="Calibri"/>
+          <w:sz w:val="28"/>
+          <w:szCs w:val="28"/>
+          <w:lang w:val="hu-HU"/>
+        </w:rPr>
+        <w:t xml:space="preserve"> meg a</w:t>
+      </w:r>
+      <w:r>
+        <w:rPr>
+          <w:rFonts w:ascii="Consolas" w:hAnsi="Consolas" w:cs="Calibri"/>
+          <w:sz w:val="28"/>
+          <w:szCs w:val="28"/>
+          <w:lang w:val="hu-HU"/>
+        </w:rPr>
+        <w:t>z adatokat</w:t>
+      </w:r>
+      <w:r>
+        <w:rPr>
+          <w:rFonts w:ascii="Consolas" w:hAnsi="Consolas" w:cs="Calibri"/>
+          <w:sz w:val="28"/>
+          <w:szCs w:val="28"/>
+          <w:lang w:val="hu-HU"/>
+        </w:rPr>
+        <w:t>. A map függvény segítségével.</w:t>
+      </w:r>
+    </w:p>
+    <w:p>
+      <w:pPr>
+        <w:ind w:left="720"/>
+        <w:jc w:val="both"/>
+        <w:rPr>
+          <w:rFonts w:ascii="Consolas" w:hAnsi="Consolas" w:cs="Calibri"/>
+          <w:sz w:val="28"/>
+          <w:szCs w:val="28"/>
+          <w:lang w:val="hu-HU"/>
+        </w:rPr>
+      </w:pPr>
+      <w:proofErr w:type="spellStart"/>
+      <w:proofErr w:type="gramStart"/>
+      <w:r>
+        <w:rPr>
+          <w:rFonts w:ascii="Consolas" w:hAnsi="Consolas" w:cs="Calibri"/>
+          <w:sz w:val="28"/>
+          <w:szCs w:val="28"/>
+          <w:lang w:val="hu-HU"/>
+        </w:rPr>
+        <w:t>selectOne</w:t>
+      </w:r>
+      <w:proofErr w:type="spellEnd"/>
+      <w:r>
+        <w:rPr>
+          <w:rFonts w:ascii="Consolas" w:hAnsi="Consolas" w:cs="Calibri"/>
+          <w:sz w:val="28"/>
+          <w:szCs w:val="28"/>
+          <w:lang w:val="hu-HU"/>
+        </w:rPr>
+        <w:t>(</w:t>
+      </w:r>
+      <w:proofErr w:type="gramEnd"/>
+      <w:r>
+        <w:rPr>
+          <w:rFonts w:ascii="Consolas" w:hAnsi="Consolas" w:cs="Calibri"/>
+          <w:sz w:val="28"/>
+          <w:szCs w:val="28"/>
+          <w:lang w:val="hu-HU"/>
+        </w:rPr>
+        <w:t xml:space="preserve">): bejövő paraméterként az </w:t>
+      </w:r>
+      <w:proofErr w:type="spellStart"/>
+      <w:r>
+        <w:rPr>
+          <w:rFonts w:ascii="Consolas" w:hAnsi="Consolas" w:cs="Calibri"/>
+          <w:sz w:val="28"/>
+          <w:szCs w:val="28"/>
+          <w:lang w:val="hu-HU"/>
+        </w:rPr>
+        <w:t>arg</w:t>
+      </w:r>
+      <w:proofErr w:type="spellEnd"/>
+      <w:r>
+        <w:rPr>
+          <w:rFonts w:ascii="Consolas" w:hAnsi="Consolas" w:cs="Calibri"/>
+          <w:sz w:val="28"/>
+          <w:szCs w:val="28"/>
+          <w:lang w:val="hu-HU"/>
+        </w:rPr>
+        <w:t xml:space="preserve">-ot kapja meg amit átad a </w:t>
+      </w:r>
+      <w:proofErr w:type="spellStart"/>
+      <w:r>
+        <w:rPr>
+          <w:rFonts w:ascii="Consolas" w:hAnsi="Consolas" w:cs="Calibri"/>
+          <w:sz w:val="28"/>
+          <w:szCs w:val="28"/>
+          <w:lang w:val="hu-HU"/>
+        </w:rPr>
+        <w:t>setSelectednek</w:t>
+      </w:r>
+      <w:proofErr w:type="spellEnd"/>
+      <w:r>
+        <w:rPr>
+          <w:rFonts w:ascii="Consolas" w:hAnsi="Consolas" w:cs="Calibri"/>
+          <w:sz w:val="28"/>
+          <w:szCs w:val="28"/>
+          <w:lang w:val="hu-HU"/>
+        </w:rPr>
+        <w:t xml:space="preserve"> a táblázat </w:t>
+      </w:r>
+      <w:proofErr w:type="spellStart"/>
+      <w:r>
+        <w:rPr>
+          <w:rFonts w:ascii="Consolas" w:hAnsi="Consolas" w:cs="Calibri"/>
+          <w:sz w:val="28"/>
+          <w:szCs w:val="28"/>
+          <w:lang w:val="hu-HU"/>
+        </w:rPr>
+        <w:t>tr</w:t>
+      </w:r>
+      <w:proofErr w:type="spellEnd"/>
+      <w:r>
+        <w:rPr>
+          <w:rFonts w:ascii="Consolas" w:hAnsi="Consolas" w:cs="Calibri"/>
+          <w:sz w:val="28"/>
+          <w:szCs w:val="28"/>
+          <w:lang w:val="hu-HU"/>
+        </w:rPr>
+        <w:t xml:space="preserve"> elemének az </w:t>
+      </w:r>
+      <w:proofErr w:type="spellStart"/>
+      <w:r>
+        <w:rPr>
+          <w:rFonts w:ascii="Consolas" w:hAnsi="Consolas" w:cs="Calibri"/>
+          <w:sz w:val="28"/>
+          <w:szCs w:val="28"/>
+          <w:lang w:val="hu-HU"/>
+        </w:rPr>
+        <w:t>onClick</w:t>
+      </w:r>
+      <w:proofErr w:type="spellEnd"/>
+      <w:r>
+        <w:rPr>
+          <w:rFonts w:ascii="Consolas" w:hAnsi="Consolas" w:cs="Calibri"/>
+          <w:sz w:val="28"/>
+          <w:szCs w:val="28"/>
+          <w:lang w:val="hu-HU"/>
+        </w:rPr>
+        <w:t xml:space="preserve"> </w:t>
+      </w:r>
+      <w:r>
+        <w:rPr>
+          <w:rFonts w:ascii="Consolas" w:hAnsi="Consolas" w:cs="Calibri"/>
+          <w:sz w:val="28"/>
+          <w:szCs w:val="28"/>
+          <w:lang w:val="hu-HU"/>
+        </w:rPr>
+        <w:t>metódusára</w:t>
+      </w:r>
+      <w:r>
+        <w:rPr>
+          <w:rFonts w:ascii="Consolas" w:hAnsi="Consolas" w:cs="Calibri"/>
+          <w:sz w:val="28"/>
+          <w:szCs w:val="28"/>
+          <w:lang w:val="hu-HU"/>
+        </w:rPr>
+        <w:t xml:space="preserve"> </w:t>
+      </w:r>
+      <w:r>
+        <w:rPr>
+          <w:rFonts w:ascii="Consolas" w:hAnsi="Consolas" w:cs="Calibri"/>
+          <w:sz w:val="28"/>
+          <w:szCs w:val="28"/>
+          <w:lang w:val="hu-HU"/>
+        </w:rPr>
+        <w:t>hívjuk</w:t>
+      </w:r>
+      <w:r>
+        <w:rPr>
+          <w:rFonts w:ascii="Consolas" w:hAnsi="Consolas" w:cs="Calibri"/>
+          <w:sz w:val="28"/>
+          <w:szCs w:val="28"/>
+          <w:lang w:val="hu-HU"/>
+        </w:rPr>
+        <w:t xml:space="preserve"> meg igy a sorra kattintás esetén kilehet olvasni az adatokat a táblázatból.</w:t>
+      </w:r>
+    </w:p>
+    <w:p>
+      <w:pPr>
+        <w:ind w:left="720"/>
+        <w:jc w:val="both"/>
+        <w:rPr>
+          <w:rFonts w:ascii="Consolas" w:hAnsi="Consolas" w:cs="Calibri"/>
+          <w:sz w:val="28"/>
+          <w:szCs w:val="28"/>
+          <w:lang w:val="hu-HU"/>
+        </w:rPr>
+      </w:pPr>
+      <w:proofErr w:type="spellStart"/>
+      <w:proofErr w:type="gramStart"/>
+      <w:r>
+        <w:rPr>
+          <w:rFonts w:ascii="Consolas" w:hAnsi="Consolas" w:cs="Calibri"/>
+          <w:sz w:val="28"/>
+          <w:szCs w:val="28"/>
+          <w:lang w:val="hu-HU"/>
+        </w:rPr>
+        <w:t>deleteBloodtests</w:t>
+      </w:r>
+      <w:proofErr w:type="spellEnd"/>
+      <w:r>
+        <w:rPr>
+          <w:rFonts w:ascii="Consolas" w:hAnsi="Consolas" w:cs="Calibri"/>
+          <w:sz w:val="28"/>
+          <w:szCs w:val="28"/>
+          <w:lang w:val="hu-HU"/>
+        </w:rPr>
+        <w:t>(</w:t>
+      </w:r>
+      <w:proofErr w:type="gramEnd"/>
+      <w:r>
+        <w:rPr>
+          <w:rFonts w:ascii="Consolas" w:hAnsi="Consolas" w:cs="Calibri"/>
+          <w:sz w:val="28"/>
+          <w:szCs w:val="28"/>
+          <w:lang w:val="hu-HU"/>
+        </w:rPr>
+        <w:t xml:space="preserve">): Bejövő paraméterként fogadja </w:t>
+      </w:r>
+      <w:r>
+        <w:rPr>
+          <w:rFonts w:ascii="Consolas" w:hAnsi="Consolas" w:cs="Calibri"/>
+          <w:sz w:val="28"/>
+          <w:szCs w:val="28"/>
+          <w:lang w:val="hu-HU"/>
+        </w:rPr>
+        <w:t xml:space="preserve">a </w:t>
+      </w:r>
+      <w:proofErr w:type="spellStart"/>
+      <w:r>
+        <w:rPr>
+          <w:rFonts w:ascii="Consolas" w:hAnsi="Consolas" w:cs="Calibri"/>
+          <w:sz w:val="28"/>
+          <w:szCs w:val="28"/>
+          <w:lang w:val="hu-HU"/>
+        </w:rPr>
+        <w:t>slectedet</w:t>
+      </w:r>
+      <w:proofErr w:type="spellEnd"/>
+      <w:r>
+        <w:rPr>
+          <w:rFonts w:ascii="Consolas" w:hAnsi="Consolas" w:cs="Calibri"/>
+          <w:sz w:val="28"/>
+          <w:szCs w:val="28"/>
+          <w:lang w:val="hu-HU"/>
+        </w:rPr>
+        <w:t xml:space="preserve"> innen kapja meg a </w:t>
+      </w:r>
+      <w:proofErr w:type="spellStart"/>
+      <w:r>
+        <w:rPr>
+          <w:rFonts w:ascii="Consolas" w:hAnsi="Consolas" w:cs="Calibri"/>
+          <w:sz w:val="28"/>
+          <w:szCs w:val="28"/>
+          <w:lang w:val="hu-HU"/>
+        </w:rPr>
+        <w:t>kiválszatot</w:t>
+      </w:r>
+      <w:proofErr w:type="spellEnd"/>
+      <w:r>
+        <w:rPr>
+          <w:rFonts w:ascii="Consolas" w:hAnsi="Consolas" w:cs="Calibri"/>
+          <w:sz w:val="28"/>
+          <w:szCs w:val="28"/>
+          <w:lang w:val="hu-HU"/>
+        </w:rPr>
+        <w:t xml:space="preserve"> sor </w:t>
+      </w:r>
+      <w:proofErr w:type="spellStart"/>
+      <w:r>
+        <w:rPr>
+          <w:rFonts w:ascii="Consolas" w:hAnsi="Consolas" w:cs="Calibri"/>
+          <w:sz w:val="28"/>
+          <w:szCs w:val="28"/>
+          <w:lang w:val="hu-HU"/>
+        </w:rPr>
+        <w:t>id</w:t>
+      </w:r>
+      <w:proofErr w:type="spellEnd"/>
+      <w:r>
+        <w:rPr>
+          <w:rFonts w:ascii="Consolas" w:hAnsi="Consolas" w:cs="Calibri"/>
+          <w:sz w:val="28"/>
+          <w:szCs w:val="28"/>
+          <w:lang w:val="hu-HU"/>
+        </w:rPr>
+        <w:t xml:space="preserve">-ját. Egy post kérést küld a </w:t>
+      </w:r>
+      <w:proofErr w:type="spellStart"/>
+      <w:r>
+        <w:rPr>
+          <w:rFonts w:ascii="Consolas" w:hAnsi="Consolas" w:cs="Calibri"/>
+          <w:sz w:val="28"/>
+          <w:szCs w:val="28"/>
+          <w:lang w:val="hu-HU"/>
+        </w:rPr>
+        <w:t>delete_blood_tests_taken</w:t>
+      </w:r>
+      <w:proofErr w:type="spellEnd"/>
+      <w:r>
+        <w:rPr>
+          <w:rFonts w:ascii="Consolas" w:hAnsi="Consolas" w:cs="Calibri"/>
+          <w:sz w:val="28"/>
+          <w:szCs w:val="28"/>
+          <w:lang w:val="hu-HU"/>
+        </w:rPr>
+        <w:t xml:space="preserve"> </w:t>
+      </w:r>
+      <w:proofErr w:type="gramStart"/>
+      <w:r>
+        <w:rPr>
+          <w:rFonts w:ascii="Consolas" w:hAnsi="Consolas" w:cs="Calibri"/>
+          <w:sz w:val="28"/>
+          <w:szCs w:val="28"/>
+          <w:lang w:val="hu-HU"/>
+        </w:rPr>
+        <w:t>végpontra</w:t>
+      </w:r>
+      <w:proofErr w:type="gramEnd"/>
+      <w:r>
+        <w:rPr>
+          <w:rFonts w:ascii="Consolas" w:hAnsi="Consolas" w:cs="Calibri"/>
+          <w:sz w:val="28"/>
+          <w:szCs w:val="28"/>
+          <w:lang w:val="hu-HU"/>
+        </w:rPr>
+        <w:t xml:space="preserve"> ahol átadjuk a </w:t>
+      </w:r>
+      <w:proofErr w:type="spellStart"/>
+      <w:r>
+        <w:rPr>
+          <w:rFonts w:ascii="Consolas" w:hAnsi="Consolas" w:cs="Calibri"/>
+          <w:sz w:val="28"/>
+          <w:szCs w:val="28"/>
+          <w:lang w:val="hu-HU"/>
+        </w:rPr>
+        <w:t>kiválaszott</w:t>
+      </w:r>
+      <w:proofErr w:type="spellEnd"/>
+      <w:r>
+        <w:rPr>
+          <w:rFonts w:ascii="Consolas" w:hAnsi="Consolas" w:cs="Calibri"/>
+          <w:sz w:val="28"/>
+          <w:szCs w:val="28"/>
+          <w:lang w:val="hu-HU"/>
+        </w:rPr>
+        <w:t xml:space="preserve"> vérvételnek az </w:t>
+      </w:r>
+      <w:proofErr w:type="spellStart"/>
+      <w:r>
+        <w:rPr>
+          <w:rFonts w:ascii="Consolas" w:hAnsi="Consolas" w:cs="Calibri"/>
+          <w:sz w:val="28"/>
+          <w:szCs w:val="28"/>
+          <w:lang w:val="hu-HU"/>
+        </w:rPr>
+        <w:t>id</w:t>
+      </w:r>
+      <w:proofErr w:type="spellEnd"/>
+      <w:r>
+        <w:rPr>
+          <w:rFonts w:ascii="Consolas" w:hAnsi="Consolas" w:cs="Calibri"/>
+          <w:sz w:val="28"/>
+          <w:szCs w:val="28"/>
+          <w:lang w:val="hu-HU"/>
+        </w:rPr>
+        <w:t xml:space="preserve">-ját is. Ezt követően végrehajtja a </w:t>
+      </w:r>
+      <w:proofErr w:type="spellStart"/>
+      <w:r>
+        <w:rPr>
+          <w:rFonts w:ascii="Consolas" w:hAnsi="Consolas" w:cs="Calibri"/>
+          <w:sz w:val="28"/>
+          <w:szCs w:val="28"/>
+          <w:lang w:val="hu-HU"/>
+        </w:rPr>
+        <w:t>getPatientData</w:t>
+      </w:r>
+      <w:proofErr w:type="spellEnd"/>
+      <w:r>
+        <w:rPr>
+          <w:rFonts w:ascii="Consolas" w:hAnsi="Consolas" w:cs="Calibri"/>
+          <w:sz w:val="28"/>
+          <w:szCs w:val="28"/>
+          <w:lang w:val="hu-HU"/>
+        </w:rPr>
+        <w:t xml:space="preserve"> függvényt, hogy lefrissüljön a táblázat.</w:t>
+      </w:r>
+      <w:r>
+        <w:rPr>
+          <w:rFonts w:ascii="Consolas" w:hAnsi="Consolas" w:cs="Calibri"/>
+          <w:sz w:val="28"/>
+          <w:szCs w:val="28"/>
+          <w:lang w:val="hu-HU"/>
+        </w:rPr>
+        <w:t xml:space="preserve"> A gomb </w:t>
+      </w:r>
+      <w:proofErr w:type="spellStart"/>
+      <w:r>
+        <w:rPr>
+          <w:rFonts w:ascii="Consolas" w:hAnsi="Consolas" w:cs="Calibri"/>
+          <w:sz w:val="28"/>
+          <w:szCs w:val="28"/>
+          <w:lang w:val="hu-HU"/>
+        </w:rPr>
+        <w:t>onClick</w:t>
+      </w:r>
+      <w:proofErr w:type="spellEnd"/>
+      <w:r>
+        <w:rPr>
+          <w:rFonts w:ascii="Consolas" w:hAnsi="Consolas" w:cs="Calibri"/>
+          <w:sz w:val="28"/>
+          <w:szCs w:val="28"/>
+          <w:lang w:val="hu-HU"/>
+        </w:rPr>
+        <w:t xml:space="preserve"> metódusán kerül meghívásra.</w:t>
+      </w:r>
+    </w:p>
+    <w:p>
+      <w:pPr>
+        <w:ind w:left="720"/>
+        <w:jc w:val="both"/>
+        <w:rPr>
+          <w:rFonts w:ascii="Consolas" w:hAnsi="Consolas" w:cs="Calibri"/>
+          <w:sz w:val="28"/>
+          <w:szCs w:val="28"/>
+          <w:lang w:val="hu-HU"/>
+        </w:rPr>
+      </w:pPr>
+      <w:proofErr w:type="spellStart"/>
+      <w:proofErr w:type="gramStart"/>
+      <w:r>
+        <w:rPr>
+          <w:rFonts w:ascii="Consolas" w:hAnsi="Consolas" w:cs="Calibri"/>
+          <w:b/>
+          <w:bCs/>
+          <w:sz w:val="28"/>
+          <w:szCs w:val="28"/>
+          <w:lang w:val="hu-HU"/>
+        </w:rPr>
+        <w:t>Patients</w:t>
+      </w:r>
+      <w:proofErr w:type="spellEnd"/>
+      <w:r>
+        <w:rPr>
+          <w:rFonts w:ascii="Consolas" w:hAnsi="Consolas" w:cs="Calibri"/>
+          <w:b/>
+          <w:bCs/>
+          <w:sz w:val="28"/>
+          <w:szCs w:val="28"/>
+          <w:lang w:val="hu-HU"/>
+        </w:rPr>
+        <w:t>(</w:t>
+      </w:r>
+      <w:proofErr w:type="gramEnd"/>
+      <w:r>
+        <w:rPr>
+          <w:rFonts w:ascii="Consolas" w:hAnsi="Consolas" w:cs="Calibri"/>
+          <w:b/>
+          <w:bCs/>
+          <w:sz w:val="28"/>
+          <w:szCs w:val="28"/>
+          <w:lang w:val="hu-HU"/>
+        </w:rPr>
+        <w:t>):</w:t>
+      </w:r>
+      <w:r>
+        <w:rPr>
+          <w:rFonts w:ascii="Consolas" w:hAnsi="Consolas" w:cs="Calibri"/>
+          <w:b/>
+          <w:bCs/>
+          <w:sz w:val="28"/>
+          <w:szCs w:val="28"/>
+          <w:lang w:val="hu-HU"/>
+        </w:rPr>
+        <w:t xml:space="preserve"> </w:t>
+      </w:r>
+      <w:r>
+        <w:rPr>
+          <w:rFonts w:ascii="Consolas" w:hAnsi="Consolas" w:cs="Calibri"/>
+          <w:sz w:val="28"/>
+          <w:szCs w:val="28"/>
+          <w:lang w:val="hu-HU"/>
+        </w:rPr>
+        <w:t xml:space="preserve">Itt hozzuk létre magát a </w:t>
+      </w:r>
+      <w:proofErr w:type="spellStart"/>
+      <w:r>
+        <w:rPr>
+          <w:rFonts w:ascii="Consolas" w:hAnsi="Consolas" w:cs="Calibri"/>
+          <w:sz w:val="28"/>
+          <w:szCs w:val="28"/>
+          <w:lang w:val="hu-HU"/>
+        </w:rPr>
+        <w:t>Patients</w:t>
+      </w:r>
+      <w:proofErr w:type="spellEnd"/>
+      <w:r>
+        <w:rPr>
+          <w:rFonts w:ascii="Consolas" w:hAnsi="Consolas" w:cs="Calibri"/>
+          <w:sz w:val="28"/>
+          <w:szCs w:val="28"/>
+          <w:lang w:val="hu-HU"/>
+        </w:rPr>
+        <w:t xml:space="preserve"> oldalt ahol a páciensek alap adatai jelennek meg egy táblázatban</w:t>
+      </w:r>
+      <w:r>
+        <w:rPr>
+          <w:rFonts w:ascii="Consolas" w:hAnsi="Consolas" w:cs="Calibri"/>
+          <w:sz w:val="28"/>
+          <w:szCs w:val="28"/>
+          <w:lang w:val="hu-HU"/>
+        </w:rPr>
+        <w:t xml:space="preserve">, amik között lehet keresni a hozzáadás gombra kattintva pedig navigálni a hozzáadás oldalra. A sorba belekattintva kiválasztás gomb megnyomása utána ugrik elő a </w:t>
+      </w:r>
+      <w:proofErr w:type="spellStart"/>
+      <w:r>
+        <w:rPr>
+          <w:rFonts w:ascii="Consolas" w:hAnsi="Consolas" w:cs="Calibri"/>
+          <w:sz w:val="28"/>
+          <w:szCs w:val="28"/>
+          <w:lang w:val="hu-HU"/>
+        </w:rPr>
+        <w:t>Modal</w:t>
+      </w:r>
+      <w:proofErr w:type="spellEnd"/>
+      <w:r>
+        <w:rPr>
+          <w:rFonts w:ascii="Consolas" w:hAnsi="Consolas" w:cs="Calibri"/>
+          <w:sz w:val="28"/>
+          <w:szCs w:val="28"/>
+          <w:lang w:val="hu-HU"/>
+        </w:rPr>
+        <w:t xml:space="preserve"> a kiválasztott Páciens vérvételi adataival.</w:t>
+      </w:r>
+    </w:p>
+    <w:p>
+      <w:pPr>
+        <w:ind w:left="720"/>
+        <w:jc w:val="both"/>
+        <w:rPr>
+          <w:rFonts w:ascii="Consolas" w:hAnsi="Consolas" w:cs="Calibri"/>
+          <w:sz w:val="28"/>
+          <w:szCs w:val="28"/>
+          <w:lang w:val="hu-HU"/>
+        </w:rPr>
+      </w:pPr>
+      <w:proofErr w:type="spellStart"/>
+      <w:proofErr w:type="gramStart"/>
+      <w:r>
+        <w:rPr>
+          <w:rFonts w:ascii="Consolas" w:hAnsi="Consolas" w:cs="Calibri"/>
+          <w:sz w:val="28"/>
+          <w:szCs w:val="28"/>
+          <w:lang w:val="hu-HU"/>
+        </w:rPr>
+        <w:t>selectOne</w:t>
+      </w:r>
+      <w:proofErr w:type="spellEnd"/>
+      <w:r>
+        <w:rPr>
+          <w:rFonts w:ascii="Consolas" w:hAnsi="Consolas" w:cs="Calibri"/>
+          <w:sz w:val="28"/>
+          <w:szCs w:val="28"/>
+          <w:lang w:val="hu-HU"/>
+        </w:rPr>
+        <w:t>(</w:t>
+      </w:r>
+      <w:proofErr w:type="gramEnd"/>
+      <w:r>
+        <w:rPr>
+          <w:rFonts w:ascii="Consolas" w:hAnsi="Consolas" w:cs="Calibri"/>
+          <w:sz w:val="28"/>
+          <w:szCs w:val="28"/>
+          <w:lang w:val="hu-HU"/>
+        </w:rPr>
+        <w:t xml:space="preserve">): </w:t>
+      </w:r>
+      <w:r>
+        <w:rPr>
+          <w:rFonts w:ascii="Consolas" w:hAnsi="Consolas" w:cs="Calibri"/>
+          <w:sz w:val="28"/>
+          <w:szCs w:val="28"/>
+          <w:lang w:val="hu-HU"/>
+        </w:rPr>
+        <w:t xml:space="preserve">bejövő paraméterként az </w:t>
+      </w:r>
+      <w:proofErr w:type="spellStart"/>
+      <w:r>
+        <w:rPr>
+          <w:rFonts w:ascii="Consolas" w:hAnsi="Consolas" w:cs="Calibri"/>
+          <w:sz w:val="28"/>
+          <w:szCs w:val="28"/>
+          <w:lang w:val="hu-HU"/>
+        </w:rPr>
+        <w:t>arg</w:t>
+      </w:r>
+      <w:proofErr w:type="spellEnd"/>
+      <w:r>
+        <w:rPr>
+          <w:rFonts w:ascii="Consolas" w:hAnsi="Consolas" w:cs="Calibri"/>
+          <w:sz w:val="28"/>
+          <w:szCs w:val="28"/>
+          <w:lang w:val="hu-HU"/>
+        </w:rPr>
+        <w:t xml:space="preserve">-ot kapja meg amit átad a </w:t>
+      </w:r>
+      <w:proofErr w:type="spellStart"/>
+      <w:r>
+        <w:rPr>
+          <w:rFonts w:ascii="Consolas" w:hAnsi="Consolas" w:cs="Calibri"/>
+          <w:sz w:val="28"/>
+          <w:szCs w:val="28"/>
+          <w:lang w:val="hu-HU"/>
+        </w:rPr>
+        <w:t>setSelectednek</w:t>
+      </w:r>
+      <w:proofErr w:type="spellEnd"/>
+      <w:r>
+        <w:rPr>
+          <w:rFonts w:ascii="Consolas" w:hAnsi="Consolas" w:cs="Calibri"/>
+          <w:sz w:val="28"/>
+          <w:szCs w:val="28"/>
+          <w:lang w:val="hu-HU"/>
+        </w:rPr>
+        <w:t xml:space="preserve"> a táblázat </w:t>
+      </w:r>
+      <w:proofErr w:type="spellStart"/>
+      <w:r>
+        <w:rPr>
+          <w:rFonts w:ascii="Consolas" w:hAnsi="Consolas" w:cs="Calibri"/>
+          <w:sz w:val="28"/>
+          <w:szCs w:val="28"/>
+          <w:lang w:val="hu-HU"/>
+        </w:rPr>
+        <w:t>tr</w:t>
+      </w:r>
+      <w:proofErr w:type="spellEnd"/>
+      <w:r>
+        <w:rPr>
+          <w:rFonts w:ascii="Consolas" w:hAnsi="Consolas" w:cs="Calibri"/>
+          <w:sz w:val="28"/>
+          <w:szCs w:val="28"/>
+          <w:lang w:val="hu-HU"/>
+        </w:rPr>
+        <w:t xml:space="preserve"> elemének az </w:t>
+      </w:r>
+      <w:proofErr w:type="spellStart"/>
+      <w:r>
+        <w:rPr>
+          <w:rFonts w:ascii="Consolas" w:hAnsi="Consolas" w:cs="Calibri"/>
+          <w:sz w:val="28"/>
+          <w:szCs w:val="28"/>
+          <w:lang w:val="hu-HU"/>
+        </w:rPr>
+        <w:t>onClick</w:t>
+      </w:r>
+      <w:proofErr w:type="spellEnd"/>
+      <w:r>
+        <w:rPr>
+          <w:rFonts w:ascii="Consolas" w:hAnsi="Consolas" w:cs="Calibri"/>
+          <w:sz w:val="28"/>
+          <w:szCs w:val="28"/>
+          <w:lang w:val="hu-HU"/>
+        </w:rPr>
+        <w:t xml:space="preserve"> metódusára hívjuk meg igy a sorra kattintás esetén kilehet olvasni az adatokat a táblázatból.</w:t>
+      </w:r>
+    </w:p>
+    <w:p>
+      <w:pPr>
+        <w:ind w:left="720"/>
+        <w:jc w:val="both"/>
+        <w:rPr>
+          <w:rFonts w:ascii="Consolas" w:hAnsi="Consolas" w:cs="Calibri"/>
+          <w:sz w:val="28"/>
+          <w:szCs w:val="28"/>
+          <w:lang w:val="hu-HU"/>
+        </w:rPr>
+      </w:pPr>
+      <w:proofErr w:type="spellStart"/>
+      <w:proofErr w:type="gramStart"/>
+      <w:r>
+        <w:rPr>
+          <w:rFonts w:ascii="Consolas" w:hAnsi="Consolas" w:cs="Calibri"/>
+          <w:sz w:val="28"/>
+          <w:szCs w:val="28"/>
+          <w:lang w:val="hu-HU"/>
+        </w:rPr>
+        <w:t>op</w:t>
+      </w:r>
+      <w:r>
+        <w:rPr>
+          <w:rFonts w:ascii="Consolas" w:hAnsi="Consolas" w:cs="Calibri"/>
+          <w:sz w:val="28"/>
+          <w:szCs w:val="28"/>
+          <w:lang w:val="hu-HU"/>
+        </w:rPr>
+        <w:t>en</w:t>
+      </w:r>
+      <w:r>
+        <w:rPr>
+          <w:rFonts w:ascii="Consolas" w:hAnsi="Consolas" w:cs="Calibri"/>
+          <w:sz w:val="28"/>
+          <w:szCs w:val="28"/>
+          <w:lang w:val="hu-HU"/>
+        </w:rPr>
+        <w:t>ModalUp</w:t>
+      </w:r>
+      <w:proofErr w:type="spellEnd"/>
+      <w:r>
+        <w:rPr>
+          <w:rFonts w:ascii="Consolas" w:hAnsi="Consolas" w:cs="Calibri"/>
+          <w:sz w:val="28"/>
+          <w:szCs w:val="28"/>
+          <w:lang w:val="hu-HU"/>
+        </w:rPr>
+        <w:t>(</w:t>
+      </w:r>
+      <w:proofErr w:type="gramEnd"/>
+      <w:r>
+        <w:rPr>
+          <w:rFonts w:ascii="Consolas" w:hAnsi="Consolas" w:cs="Calibri"/>
+          <w:sz w:val="28"/>
+          <w:szCs w:val="28"/>
+          <w:lang w:val="hu-HU"/>
+        </w:rPr>
+        <w:t xml:space="preserve">): a </w:t>
+      </w:r>
+      <w:proofErr w:type="spellStart"/>
+      <w:r>
+        <w:rPr>
+          <w:rFonts w:ascii="Consolas" w:hAnsi="Consolas" w:cs="Calibri"/>
+          <w:sz w:val="28"/>
+          <w:szCs w:val="28"/>
+          <w:lang w:val="hu-HU"/>
+        </w:rPr>
+        <w:t>selectOne</w:t>
+      </w:r>
+      <w:proofErr w:type="spellEnd"/>
+      <w:r>
+        <w:rPr>
+          <w:rFonts w:ascii="Consolas" w:hAnsi="Consolas" w:cs="Calibri"/>
+          <w:sz w:val="28"/>
+          <w:szCs w:val="28"/>
+          <w:lang w:val="hu-HU"/>
+        </w:rPr>
+        <w:t xml:space="preserve"> metódus </w:t>
+      </w:r>
+      <w:proofErr w:type="spellStart"/>
+      <w:r>
+        <w:rPr>
+          <w:rFonts w:ascii="Consolas" w:hAnsi="Consolas" w:cs="Calibri"/>
+          <w:sz w:val="28"/>
+          <w:szCs w:val="28"/>
+          <w:lang w:val="hu-HU"/>
+        </w:rPr>
+        <w:t>álatal</w:t>
+      </w:r>
+      <w:proofErr w:type="spellEnd"/>
+      <w:r>
+        <w:rPr>
+          <w:rFonts w:ascii="Consolas" w:hAnsi="Consolas" w:cs="Calibri"/>
+          <w:sz w:val="28"/>
+          <w:szCs w:val="28"/>
+          <w:lang w:val="hu-HU"/>
+        </w:rPr>
+        <w:t xml:space="preserve"> a sorból kiválasztott </w:t>
+      </w:r>
+      <w:r>
+        <w:rPr>
+          <w:rFonts w:ascii="Consolas" w:hAnsi="Consolas" w:cs="Calibri"/>
+          <w:sz w:val="28"/>
+          <w:szCs w:val="28"/>
+          <w:lang w:val="hu-HU"/>
+        </w:rPr>
+        <w:t xml:space="preserve">nevet ha megkapja akkor </w:t>
+      </w:r>
+      <w:proofErr w:type="spellStart"/>
+      <w:r>
+        <w:rPr>
+          <w:rFonts w:ascii="Consolas" w:hAnsi="Consolas" w:cs="Calibri"/>
+          <w:sz w:val="28"/>
+          <w:szCs w:val="28"/>
+          <w:lang w:val="hu-HU"/>
+        </w:rPr>
+        <w:t>fenyitja</w:t>
+      </w:r>
+      <w:proofErr w:type="spellEnd"/>
+      <w:r>
+        <w:rPr>
+          <w:rFonts w:ascii="Consolas" w:hAnsi="Consolas" w:cs="Calibri"/>
+          <w:sz w:val="28"/>
+          <w:szCs w:val="28"/>
+          <w:lang w:val="hu-HU"/>
+        </w:rPr>
+        <w:t xml:space="preserve"> a </w:t>
+      </w:r>
+      <w:proofErr w:type="spellStart"/>
+      <w:r>
+        <w:rPr>
+          <w:rFonts w:ascii="Consolas" w:hAnsi="Consolas" w:cs="Calibri"/>
+          <w:sz w:val="28"/>
+          <w:szCs w:val="28"/>
+          <w:lang w:val="hu-HU"/>
+        </w:rPr>
+        <w:t>modalt</w:t>
+      </w:r>
+      <w:proofErr w:type="spellEnd"/>
+      <w:r>
+        <w:rPr>
+          <w:rFonts w:ascii="Consolas" w:hAnsi="Consolas" w:cs="Calibri"/>
+          <w:sz w:val="28"/>
+          <w:szCs w:val="28"/>
+          <w:lang w:val="hu-HU"/>
+        </w:rPr>
+        <w:t xml:space="preserve"> aminek a h1 sorába a név és a vércsoport töltődik be. Más esetben nem nyílik meg.</w:t>
+      </w:r>
+    </w:p>
+    <w:p>
+      <w:pPr>
         <w:ind w:left="360"/>
         <w:jc w:val="both"/>
         <w:rPr>
@@ -6103,91 +9314,19 @@
           <w:lang w:val="hu-HU"/>
         </w:rPr>
       </w:pPr>
-      <w:r>
-        <w:rPr>
-          <w:rFonts w:ascii="Consolas" w:hAnsi="Consolas" w:cs="Calibri"/>
-          <w:sz w:val="28"/>
-          <w:szCs w:val="28"/>
-          <w:lang w:val="hu-HU"/>
-        </w:rPr>
-        <w:t xml:space="preserve">A REST API </w:t>
-      </w:r>
-      <w:r>
-        <w:rPr>
-          <w:rFonts w:ascii="Consolas" w:hAnsi="Consolas" w:cs="Calibri"/>
-          <w:sz w:val="28"/>
-          <w:szCs w:val="28"/>
-          <w:lang w:val="hu-HU"/>
-        </w:rPr>
-        <w:t xml:space="preserve">http kéréseket fogad, melyek tartalmazzák a műveletekhez szükséges megfelelő adatokat. A kényes műveletek végpontjai védettek, </w:t>
-      </w:r>
-      <w:proofErr w:type="spellStart"/>
-      <w:r>
-        <w:rPr>
-          <w:rFonts w:ascii="Consolas" w:hAnsi="Consolas" w:cs="Calibri"/>
-          <w:sz w:val="28"/>
-          <w:szCs w:val="28"/>
-          <w:lang w:val="hu-HU"/>
-        </w:rPr>
-        <w:t>authentikációt</w:t>
-      </w:r>
-      <w:proofErr w:type="spellEnd"/>
-      <w:r>
-        <w:rPr>
-          <w:rFonts w:ascii="Consolas" w:hAnsi="Consolas" w:cs="Calibri"/>
-          <w:sz w:val="28"/>
-          <w:szCs w:val="28"/>
-          <w:lang w:val="hu-HU"/>
-        </w:rPr>
-        <w:t xml:space="preserve"> kell használ azok eléréséhez</w:t>
-      </w:r>
-      <w:r>
-        <w:rPr>
-          <w:rFonts w:ascii="Consolas" w:hAnsi="Consolas" w:cs="Calibri"/>
-          <w:sz w:val="28"/>
-          <w:szCs w:val="28"/>
-          <w:lang w:val="hu-HU"/>
-        </w:rPr>
-        <w:t xml:space="preserve"> </w:t>
-      </w:r>
-      <w:r>
-        <w:rPr>
-          <w:rFonts w:ascii="Consolas" w:hAnsi="Consolas" w:cs="Calibri"/>
-          <w:sz w:val="28"/>
-          <w:szCs w:val="28"/>
-          <w:lang w:val="hu-HU"/>
-        </w:rPr>
-        <w:t>(orvosi végpontokhoz orvosi bejelentkezés szükséges(</w:t>
-      </w:r>
-      <w:proofErr w:type="spellStart"/>
-      <w:r>
-        <w:rPr>
-          <w:rFonts w:ascii="Consolas" w:hAnsi="Consolas" w:cs="Calibri"/>
-          <w:sz w:val="28"/>
-          <w:szCs w:val="28"/>
-          <w:lang w:val="hu-HU"/>
-        </w:rPr>
-        <w:t>verify</w:t>
-      </w:r>
-      <w:r>
-        <w:rPr>
-          <w:rFonts w:ascii="Consolas" w:hAnsi="Consolas" w:cs="Calibri"/>
-          <w:sz w:val="28"/>
-          <w:szCs w:val="28"/>
-          <w:lang w:val="hu-HU"/>
-        </w:rPr>
-        <w:t>Doctor</w:t>
-      </w:r>
-      <w:proofErr w:type="spellEnd"/>
-      <w:r>
-        <w:rPr>
-          <w:rFonts w:ascii="Consolas" w:hAnsi="Consolas" w:cs="Calibri"/>
-          <w:sz w:val="28"/>
-          <w:szCs w:val="28"/>
-          <w:lang w:val="hu-HU"/>
-        </w:rPr>
-        <w:t>), páciens végpontokhoz a páciens bejelentkezése szükséges</w:t>
-      </w:r>
+      <w:proofErr w:type="spellStart"/>
+      <w:proofErr w:type="gramStart"/>
+      <w:r>
+        <w:rPr>
+          <w:rFonts w:ascii="Consolas" w:hAnsi="Consolas" w:cs="Calibri"/>
+          <w:sz w:val="28"/>
+          <w:szCs w:val="28"/>
+          <w:lang w:val="hu-HU"/>
+        </w:rPr>
+        <w:lastRenderedPageBreak/>
+        <w:t>closeModal</w:t>
+      </w:r>
+      <w:proofErr w:type="spellEnd"/>
       <w:r>
         <w:rPr>
           <w:rFonts w:ascii="Consolas" w:hAnsi="Consolas" w:cs="Calibri"/>
@@ -6197,54 +9336,6 @@
         </w:rPr>
         <w:t>(</w:t>
       </w:r>
-      <w:proofErr w:type="spellStart"/>
-      <w:r>
-        <w:rPr>
-          <w:rFonts w:ascii="Consolas" w:hAnsi="Consolas" w:cs="Calibri"/>
-          <w:sz w:val="28"/>
-          <w:szCs w:val="28"/>
-          <w:lang w:val="hu-HU"/>
-        </w:rPr>
-        <w:t>verifyPatient</w:t>
-      </w:r>
-      <w:proofErr w:type="spellEnd"/>
-      <w:r>
-        <w:rPr>
-          <w:rFonts w:ascii="Consolas" w:hAnsi="Consolas" w:cs="Calibri"/>
-          <w:sz w:val="28"/>
-          <w:szCs w:val="28"/>
-          <w:lang w:val="hu-HU"/>
-        </w:rPr>
-        <w:t>)</w:t>
-      </w:r>
-      <w:proofErr w:type="gramStart"/>
-      <w:r>
-        <w:rPr>
-          <w:rFonts w:ascii="Consolas" w:hAnsi="Consolas" w:cs="Calibri"/>
-          <w:sz w:val="28"/>
-          <w:szCs w:val="28"/>
-          <w:lang w:val="hu-HU"/>
-        </w:rPr>
-        <w:t>)</w:t>
-      </w:r>
-      <w:r>
-        <w:rPr>
-          <w:rFonts w:ascii="Consolas" w:hAnsi="Consolas" w:cs="Calibri"/>
-          <w:sz w:val="28"/>
-          <w:szCs w:val="28"/>
-          <w:lang w:val="hu-HU"/>
-        </w:rPr>
-        <w:t>.</w:t>
-      </w:r>
-      <w:r>
-        <w:rPr>
-          <w:rFonts w:ascii="Consolas" w:hAnsi="Consolas" w:cs="Calibri"/>
-          <w:sz w:val="28"/>
-          <w:szCs w:val="28"/>
-          <w:lang w:val="hu-HU"/>
-        </w:rPr>
-        <w:t>Az</w:t>
-      </w:r>
       <w:proofErr w:type="gramEnd"/>
       <w:r>
         <w:rPr>
@@ -6253,120 +9344,136 @@
           <w:szCs w:val="28"/>
           <w:lang w:val="hu-HU"/>
         </w:rPr>
-        <w:t xml:space="preserve"> adatokat </w:t>
-      </w:r>
-      <w:proofErr w:type="spellStart"/>
-      <w:r>
-        <w:rPr>
-          <w:rFonts w:ascii="Consolas" w:hAnsi="Consolas" w:cs="Calibri"/>
-          <w:sz w:val="28"/>
-          <w:szCs w:val="28"/>
-          <w:lang w:val="hu-HU"/>
-        </w:rPr>
-        <w:t>JSONformátumban</w:t>
-      </w:r>
-      <w:proofErr w:type="spellEnd"/>
-      <w:r>
-        <w:rPr>
-          <w:rFonts w:ascii="Consolas" w:hAnsi="Consolas" w:cs="Calibri"/>
-          <w:sz w:val="28"/>
-          <w:szCs w:val="28"/>
-          <w:lang w:val="hu-HU"/>
-        </w:rPr>
-        <w:t xml:space="preserve"> fogadja és dolgozza fel. Az adatfeldolgozása a </w:t>
-      </w:r>
-      <w:proofErr w:type="spellStart"/>
-      <w:r>
-        <w:rPr>
-          <w:rFonts w:ascii="Consolas" w:hAnsi="Consolas" w:cs="Calibri"/>
-          <w:sz w:val="28"/>
-          <w:szCs w:val="28"/>
-          <w:lang w:val="hu-HU"/>
-        </w:rPr>
-        <w:t>requestekben</w:t>
-      </w:r>
-      <w:proofErr w:type="spellEnd"/>
-      <w:r>
-        <w:rPr>
-          <w:rFonts w:ascii="Consolas" w:hAnsi="Consolas" w:cs="Calibri"/>
-          <w:sz w:val="28"/>
-          <w:szCs w:val="28"/>
-          <w:lang w:val="hu-HU"/>
-        </w:rPr>
-        <w:t xml:space="preserve"> </w:t>
-      </w:r>
-      <w:proofErr w:type="spellStart"/>
-      <w:r>
-        <w:rPr>
-          <w:rFonts w:ascii="Consolas" w:hAnsi="Consolas" w:cs="Calibri"/>
-          <w:sz w:val="28"/>
-          <w:szCs w:val="28"/>
-          <w:lang w:val="hu-HU"/>
-        </w:rPr>
-        <w:t>töténik</w:t>
-      </w:r>
-      <w:proofErr w:type="spellEnd"/>
-      <w:r>
-        <w:rPr>
-          <w:rFonts w:ascii="Consolas" w:hAnsi="Consolas" w:cs="Calibri"/>
-          <w:sz w:val="28"/>
-          <w:szCs w:val="28"/>
-          <w:lang w:val="hu-HU"/>
-        </w:rPr>
-        <w:t xml:space="preserve"> ezek kérik le az adatot az adatbázisból vagy módosítják, törlik azt. Az adtok felvétele is itt történi ugyan ilyen módon.</w:t>
+        <w:t xml:space="preserve">): a </w:t>
+      </w:r>
+      <w:proofErr w:type="spellStart"/>
+      <w:r>
+        <w:rPr>
+          <w:rFonts w:ascii="Consolas" w:hAnsi="Consolas" w:cs="Calibri"/>
+          <w:sz w:val="28"/>
+          <w:szCs w:val="28"/>
+          <w:lang w:val="hu-HU"/>
+        </w:rPr>
+        <w:t>Modal</w:t>
+      </w:r>
+      <w:proofErr w:type="spellEnd"/>
+      <w:r>
+        <w:rPr>
+          <w:rFonts w:ascii="Consolas" w:hAnsi="Consolas" w:cs="Calibri"/>
+          <w:sz w:val="28"/>
+          <w:szCs w:val="28"/>
+          <w:lang w:val="hu-HU"/>
+        </w:rPr>
+        <w:t xml:space="preserve"> </w:t>
+      </w:r>
+      <w:r>
+        <w:rPr>
+          <w:rFonts w:ascii="Consolas" w:hAnsi="Consolas" w:cs="Calibri"/>
+          <w:sz w:val="28"/>
+          <w:szCs w:val="28"/>
+          <w:lang w:val="hu-HU"/>
+        </w:rPr>
+        <w:t>megjelenítését</w:t>
+      </w:r>
+      <w:r>
+        <w:rPr>
+          <w:rFonts w:ascii="Consolas" w:hAnsi="Consolas" w:cs="Calibri"/>
+          <w:sz w:val="28"/>
+          <w:szCs w:val="28"/>
+          <w:lang w:val="hu-HU"/>
+        </w:rPr>
+        <w:t xml:space="preserve"> </w:t>
+      </w:r>
+      <w:proofErr w:type="spellStart"/>
+      <w:r>
+        <w:rPr>
+          <w:rFonts w:ascii="Consolas" w:hAnsi="Consolas" w:cs="Calibri"/>
+          <w:sz w:val="28"/>
+          <w:szCs w:val="28"/>
+          <w:lang w:val="hu-HU"/>
+        </w:rPr>
+        <w:t>false-ra</w:t>
+      </w:r>
+      <w:proofErr w:type="spellEnd"/>
+      <w:r>
+        <w:rPr>
+          <w:rFonts w:ascii="Consolas" w:hAnsi="Consolas" w:cs="Calibri"/>
+          <w:sz w:val="28"/>
+          <w:szCs w:val="28"/>
+          <w:lang w:val="hu-HU"/>
+        </w:rPr>
+        <w:t xml:space="preserve"> </w:t>
+      </w:r>
+      <w:r>
+        <w:rPr>
+          <w:rFonts w:ascii="Consolas" w:hAnsi="Consolas" w:cs="Calibri"/>
+          <w:sz w:val="28"/>
+          <w:szCs w:val="28"/>
+          <w:lang w:val="hu-HU"/>
+        </w:rPr>
+        <w:t>állítja</w:t>
+      </w:r>
+      <w:r>
+        <w:rPr>
+          <w:rFonts w:ascii="Consolas" w:hAnsi="Consolas" w:cs="Calibri"/>
+          <w:sz w:val="28"/>
+          <w:szCs w:val="28"/>
+          <w:lang w:val="hu-HU"/>
+        </w:rPr>
+        <w:t xml:space="preserve"> igy bezáródik a felugró ablak.</w:t>
       </w:r>
     </w:p>
     <w:p>
       <w:pPr>
+        <w:ind w:left="720"/>
         <w:jc w:val="both"/>
         <w:rPr>
           <w:rFonts w:ascii="Consolas" w:hAnsi="Consolas" w:cs="Calibri"/>
-          <w:b/>
-          <w:bCs/>
-          <w:sz w:val="28"/>
-          <w:szCs w:val="28"/>
-          <w:lang w:val="hu-HU"/>
-        </w:rPr>
-      </w:pPr>
-      <w:r>
-        <w:rPr>
-          <w:rFonts w:ascii="Consolas" w:hAnsi="Consolas" w:cs="Calibri"/>
-          <w:b/>
-          <w:bCs/>
-          <w:sz w:val="28"/>
-          <w:szCs w:val="28"/>
-          <w:lang w:val="hu-HU"/>
-        </w:rPr>
-        <w:t>7. Osztályok</w:t>
-      </w:r>
+          <w:sz w:val="28"/>
+          <w:szCs w:val="28"/>
+          <w:lang w:val="hu-HU"/>
+        </w:rPr>
+      </w:pPr>
     </w:p>
     <w:p>
       <w:pPr>
+        <w:ind w:left="720"/>
         <w:jc w:val="both"/>
         <w:rPr>
           <w:rFonts w:ascii="Consolas" w:hAnsi="Consolas" w:cs="Calibri"/>
-          <w:b/>
-          <w:bCs/>
-          <w:sz w:val="28"/>
-          <w:szCs w:val="28"/>
-          <w:lang w:val="hu-HU"/>
-        </w:rPr>
-      </w:pPr>
-      <w:r>
-        <w:rPr>
-          <w:rFonts w:ascii="Consolas" w:hAnsi="Consolas" w:cs="Calibri"/>
-          <w:b/>
-          <w:bCs/>
-          <w:sz w:val="28"/>
-          <w:szCs w:val="28"/>
-          <w:lang w:val="hu-HU"/>
-        </w:rPr>
-        <w:tab/>
-      </w:r>
+          <w:sz w:val="28"/>
+          <w:szCs w:val="28"/>
+          <w:lang w:val="hu-HU"/>
+        </w:rPr>
+      </w:pPr>
     </w:p>
     <w:p>
       <w:pPr>
-        <w:pStyle w:val="Listaszerbekezds"/>
+        <w:ind w:left="720"/>
+        <w:jc w:val="both"/>
+        <w:rPr>
+          <w:rFonts w:ascii="Consolas" w:hAnsi="Consolas" w:cs="Calibri"/>
+          <w:sz w:val="28"/>
+          <w:szCs w:val="28"/>
+          <w:lang w:val="hu-HU"/>
+        </w:rPr>
+      </w:pPr>
+    </w:p>
+    <w:p>
+      <w:pPr>
+        <w:ind w:left="720"/>
+        <w:jc w:val="both"/>
+        <w:rPr>
+          <w:rFonts w:ascii="Consolas" w:hAnsi="Consolas" w:cs="Calibri"/>
+          <w:sz w:val="28"/>
+          <w:szCs w:val="28"/>
+          <w:lang w:val="hu-HU"/>
+        </w:rPr>
+      </w:pPr>
+    </w:p>
+    <w:p>
+      <w:pPr>
+        <w:pStyle w:val="ListParagraph"/>
         <w:numPr>
           <w:ilvl w:val="0"/>
           <w:numId w:val="4"/>
@@ -6390,7 +9497,7 @@
     </w:p>
     <w:p>
       <w:pPr>
-        <w:pStyle w:val="Listaszerbekezds"/>
+        <w:pStyle w:val="ListParagraph"/>
         <w:numPr>
           <w:ilvl w:val="0"/>
           <w:numId w:val="4"/>
@@ -6414,7 +9521,7 @@
     </w:p>
     <w:p>
       <w:pPr>
-        <w:pStyle w:val="Listaszerbekezds"/>
+        <w:pStyle w:val="ListParagraph"/>
         <w:numPr>
           <w:ilvl w:val="0"/>
           <w:numId w:val="4"/>
@@ -6425,13 +9532,23 @@
           <w:szCs w:val="28"/>
         </w:rPr>
       </w:pPr>
-      <w:r>
-        <w:rPr>
-          <w:rFonts w:ascii="Consolas" w:hAnsi="Consolas" w:cs="Calibri"/>
-          <w:sz w:val="28"/>
-          <w:szCs w:val="28"/>
-        </w:rPr>
-        <w:t xml:space="preserve">Ismert </w:t>
+      <w:proofErr w:type="spellStart"/>
+      <w:r>
+        <w:rPr>
+          <w:rFonts w:ascii="Consolas" w:hAnsi="Consolas" w:cs="Calibri"/>
+          <w:sz w:val="28"/>
+          <w:szCs w:val="28"/>
+        </w:rPr>
+        <w:t>Ismert</w:t>
+      </w:r>
+      <w:proofErr w:type="spellEnd"/>
+      <w:r>
+        <w:rPr>
+          <w:rFonts w:ascii="Consolas" w:hAnsi="Consolas" w:cs="Calibri"/>
+          <w:sz w:val="28"/>
+          <w:szCs w:val="28"/>
+        </w:rPr>
+        <w:t xml:space="preserve"> </w:t>
       </w:r>
       <w:proofErr w:type="spellStart"/>
       <w:r>
@@ -6446,7 +9563,7 @@
     </w:p>
     <w:p>
       <w:pPr>
-        <w:pStyle w:val="Listaszerbekezds"/>
+        <w:pStyle w:val="ListParagraph"/>
         <w:numPr>
           <w:ilvl w:val="0"/>
           <w:numId w:val="4"/>
@@ -6478,7 +9595,7 @@
     </w:p>
     <w:p>
       <w:pPr>
-        <w:pStyle w:val="Listaszerbekezds"/>
+        <w:pStyle w:val="ListParagraph"/>
         <w:numPr>
           <w:ilvl w:val="1"/>
           <w:numId w:val="4"/>
@@ -6489,18 +9606,46 @@
           <w:szCs w:val="28"/>
         </w:rPr>
       </w:pPr>
-      <w:r>
-        <w:rPr>
-          <w:rFonts w:ascii="Consolas" w:hAnsi="Consolas" w:cs="Calibri"/>
-          <w:sz w:val="28"/>
-          <w:szCs w:val="28"/>
-        </w:rPr>
-        <w:t>Oláh János Gergely</w:t>
+      <w:proofErr w:type="spellStart"/>
+      <w:r>
+        <w:rPr>
+          <w:rFonts w:ascii="Consolas" w:hAnsi="Consolas" w:cs="Calibri"/>
+          <w:sz w:val="28"/>
+          <w:szCs w:val="28"/>
+        </w:rPr>
+        <w:t>Oláh</w:t>
+      </w:r>
+      <w:proofErr w:type="spellEnd"/>
+      <w:r>
+        <w:rPr>
+          <w:rFonts w:ascii="Consolas" w:hAnsi="Consolas" w:cs="Calibri"/>
+          <w:sz w:val="28"/>
+          <w:szCs w:val="28"/>
+        </w:rPr>
+        <w:t xml:space="preserve"> </w:t>
+      </w:r>
+      <w:proofErr w:type="spellStart"/>
+      <w:r>
+        <w:rPr>
+          <w:rFonts w:ascii="Consolas" w:hAnsi="Consolas" w:cs="Calibri"/>
+          <w:sz w:val="28"/>
+          <w:szCs w:val="28"/>
+        </w:rPr>
+        <w:t>János</w:t>
+      </w:r>
+      <w:proofErr w:type="spellEnd"/>
+      <w:r>
+        <w:rPr>
+          <w:rFonts w:ascii="Consolas" w:hAnsi="Consolas" w:cs="Calibri"/>
+          <w:sz w:val="28"/>
+          <w:szCs w:val="28"/>
+        </w:rPr>
+        <w:t xml:space="preserve"> Gergely</w:t>
       </w:r>
     </w:p>
     <w:p>
       <w:pPr>
-        <w:pStyle w:val="Listaszerbekezds"/>
+        <w:pStyle w:val="ListParagraph"/>
         <w:numPr>
           <w:ilvl w:val="1"/>
           <w:numId w:val="4"/>
@@ -6511,14 +9656,34 @@
           <w:szCs w:val="28"/>
         </w:rPr>
       </w:pPr>
-      <w:r>
-        <w:rPr>
-          <w:rFonts w:ascii="Consolas" w:hAnsi="Consolas" w:cs="Calibri"/>
-          <w:sz w:val="28"/>
-          <w:szCs w:val="28"/>
-        </w:rPr>
-        <w:t>Hegedűs György</w:t>
-      </w:r>
+      <w:proofErr w:type="spellStart"/>
+      <w:r>
+        <w:rPr>
+          <w:rFonts w:ascii="Consolas" w:hAnsi="Consolas" w:cs="Calibri"/>
+          <w:sz w:val="28"/>
+          <w:szCs w:val="28"/>
+        </w:rPr>
+        <w:t>Hegedűs</w:t>
+      </w:r>
+      <w:proofErr w:type="spellEnd"/>
+      <w:r>
+        <w:rPr>
+          <w:rFonts w:ascii="Consolas" w:hAnsi="Consolas" w:cs="Calibri"/>
+          <w:sz w:val="28"/>
+          <w:szCs w:val="28"/>
+        </w:rPr>
+        <w:t xml:space="preserve"> </w:t>
+      </w:r>
+      <w:proofErr w:type="spellStart"/>
+      <w:r>
+        <w:rPr>
+          <w:rFonts w:ascii="Consolas" w:hAnsi="Consolas" w:cs="Calibri"/>
+          <w:sz w:val="28"/>
+          <w:szCs w:val="28"/>
+        </w:rPr>
+        <w:t>György</w:t>
+      </w:r>
+      <w:proofErr w:type="spellEnd"/>
       <w:r>
         <w:rPr>
           <w:rFonts w:ascii="Consolas" w:hAnsi="Consolas" w:cs="Calibri"/>
@@ -6608,6 +9773,7 @@
       </w:pPr>
     </w:p>
     <w:sectPr>
+      <w:footerReference w:type="default" r:id="rId10"/>
       <w:pgSz w:w="12240" w:h="15840"/>
       <w:pgMar w:top="1440" w:right="1440" w:bottom="1440" w:left="1440" w:header="720" w:footer="720" w:gutter="0"/>
       <w:cols w:space="720"/>
@@ -6640,6 +9806,52 @@
     </w:p>
   </w:endnote>
 </w:endnotes>
+</file>
+
+<file path=word/footer1.xml><?xml version="1.0" encoding="utf-8"?>
+<w:ftr xmlns:wpc="http://schemas.microsoft.com/office/word/2010/wordprocessingCanvas" xmlns:cx="http://schemas.microsoft.com/office/drawing/2014/chartex" xmlns:cx1="http://schemas.microsoft.com/office/drawing/2015/9/8/chartex" xmlns:cx2="http://schemas.microsoft.com/office/drawing/2015/10/21/chartex" xmlns:cx3="http://schemas.microsoft.com/office/drawing/2016/5/9/chartex" xmlns:cx4="http://schemas.microsoft.com/office/drawing/2016/5/10/chartex" xmlns:cx5="http://schemas.microsoft.com/office/drawing/2016/5/11/chartex" xmlns:cx6="http://schemas.microsoft.com/office/drawing/2016/5/12/chartex" xmlns:cx7="http://schemas.microsoft.com/office/drawing/2016/5/13/chartex" xmlns:cx8="http://schemas.microsoft.com/office/drawing/2016/5/14/chartex" xmlns:mc="http://schemas.openxmlformats.org/markup-compatibility/2006" xmlns:aink="http://schemas.microsoft.com/office/drawing/2016/ink" xmlns:am3d="http://schemas.microsoft.com/office/drawing/2017/model3d" xmlns:o="urn:schemas-microsoft-com:office:office" xmlns:r="http://schemas.openxmlformats.org/officeDocument/2006/relationships" xmlns:m="http://schemas.openxmlformats.org/officeDocument/2006/math" xmlns:v="urn:schemas-microsoft-com:vml" xmlns:wp14="http://schemas.microsoft.com/office/word/2010/wordprocessingDrawing" xmlns:wp="http://schemas.openxmlformats.org/drawingml/2006/wordprocessingDrawing" xmlns:w10="urn:schemas-microsoft-com:office:word" xmlns:w="http://schemas.openxmlformats.org/wordprocessingml/2006/main" xmlns:w14="http://schemas.microsoft.com/office/word/2010/wordml" xmlns:w15="http://schemas.microsoft.com/office/word/2012/wordml" xmlns:w16cex="http://schemas.microsoft.com/office/word/2018/wordml/cex" xmlns:w16cid="http://schemas.microsoft.com/office/word/2016/wordml/cid" xmlns:w16="http://schemas.microsoft.com/office/word/2018/wordml" xmlns:w16sdtdh="http://schemas.microsoft.com/office/word/2020/wordml/sdtdatahash" xmlns:w16se="http://schemas.microsoft.com/office/word/2015/wordml/symex" xmlns:wpg="http://schemas.microsoft.com/office/word/2010/wordprocessingGroup" xmlns:wpi="http://schemas.microsoft.com/office/word/2010/wordprocessingInk" xmlns:wne="http://schemas.microsoft.com/office/word/2006/wordml" xmlns:wps="http://schemas.microsoft.com/office/word/2010/wordprocessingShape" mc:Ignorable="w14 w15 w16se w16cid w16 w16cex w16sdtdh wp14">
+  <w:sdt>
+    <w:sdtPr>
+      <w:id w:val="-879322938"/>
+      <w:docPartObj>
+        <w:docPartGallery w:val="Page Numbers (Bottom of Page)"/>
+        <w:docPartUnique/>
+      </w:docPartObj>
+    </w:sdtPr>
+    <w:sdtEndPr/>
+    <w:sdtContent>
+      <w:p>
+        <w:pPr>
+          <w:pStyle w:val="Footer"/>
+          <w:jc w:val="center"/>
+        </w:pPr>
+        <w:r>
+          <w:fldChar w:fldCharType="begin"/>
+        </w:r>
+        <w:r>
+          <w:instrText>PAGE   \* MERGEFORMAT</w:instrText>
+        </w:r>
+        <w:r>
+          <w:fldChar w:fldCharType="separate"/>
+        </w:r>
+        <w:r>
+          <w:rPr>
+            <w:lang w:val="hu-HU"/>
+          </w:rPr>
+          <w:t>2</w:t>
+        </w:r>
+        <w:r>
+          <w:fldChar w:fldCharType="end"/>
+        </w:r>
+      </w:p>
+    </w:sdtContent>
+  </w:sdt>
+  <w:p>
+    <w:pPr>
+      <w:pStyle w:val="Footer"/>
+    </w:pPr>
+  </w:p>
+</w:ftr>
 </file>
 
 <file path=word/footnotes.xml><?xml version="1.0" encoding="utf-8"?>
@@ -7908,15 +11120,16 @@
     <w:lsdException w:name="Unresolved Mention" w:semiHidden="1" w:unhideWhenUsed="1"/>
     <w:lsdException w:name="Smart Link" w:semiHidden="1" w:unhideWhenUsed="1"/>
   </w:latentStyles>
-  <w:style w:type="paragraph" w:default="1" w:styleId="Norml">
+  <w:style w:type="paragraph" w:default="1" w:styleId="Normal">
     <w:name w:val="Normal"/>
     <w:qFormat/>
+    <w:rsid w:val="00B06460"/>
   </w:style>
-  <w:style w:type="paragraph" w:styleId="Cmsor1">
+  <w:style w:type="paragraph" w:styleId="Heading1">
     <w:name w:val="heading 1"/>
-    <w:basedOn w:val="Norml"/>
-    <w:next w:val="Norml"/>
-    <w:link w:val="Cmsor1Char"/>
+    <w:basedOn w:val="Normal"/>
+    <w:next w:val="Normal"/>
+    <w:link w:val="Heading1Char"/>
     <w:uiPriority w:val="9"/>
     <w:qFormat/>
     <w:rsid w:val="000535F5"/>
@@ -7933,13 +11146,13 @@
       <w:szCs w:val="32"/>
     </w:rPr>
   </w:style>
-  <w:style w:type="character" w:default="1" w:styleId="Bekezdsalapbettpusa">
+  <w:style w:type="character" w:default="1" w:styleId="DefaultParagraphFont">
     <w:name w:val="Default Paragraph Font"/>
     <w:uiPriority w:val="1"/>
     <w:semiHidden/>
     <w:unhideWhenUsed/>
   </w:style>
-  <w:style w:type="table" w:default="1" w:styleId="Normltblzat">
+  <w:style w:type="table" w:default="1" w:styleId="TableNormal">
     <w:name w:val="Normal Table"/>
     <w:uiPriority w:val="99"/>
     <w:semiHidden/>
@@ -7954,15 +11167,15 @@
       </w:tblCellMar>
     </w:tblPr>
   </w:style>
-  <w:style w:type="numbering" w:default="1" w:styleId="Nemlista">
+  <w:style w:type="numbering" w:default="1" w:styleId="NoList">
     <w:name w:val="No List"/>
     <w:uiPriority w:val="99"/>
     <w:semiHidden/>
     <w:unhideWhenUsed/>
   </w:style>
-  <w:style w:type="paragraph" w:styleId="Listaszerbekezds">
+  <w:style w:type="paragraph" w:styleId="ListParagraph">
     <w:name w:val="List Paragraph"/>
-    <w:basedOn w:val="Norml"/>
+    <w:basedOn w:val="Normal"/>
     <w:uiPriority w:val="34"/>
     <w:qFormat/>
     <w:rsid w:val="00750A51"/>
@@ -7971,10 +11184,10 @@
       <w:contextualSpacing/>
     </w:pPr>
   </w:style>
-  <w:style w:type="character" w:customStyle="1" w:styleId="Cmsor1Char">
-    <w:name w:val="Címsor 1 Char"/>
-    <w:basedOn w:val="Bekezdsalapbettpusa"/>
-    <w:link w:val="Cmsor1"/>
+  <w:style w:type="character" w:customStyle="1" w:styleId="Heading1Char">
+    <w:name w:val="Heading 1 Char"/>
+    <w:basedOn w:val="DefaultParagraphFont"/>
+    <w:link w:val="Heading1"/>
     <w:uiPriority w:val="9"/>
     <w:rsid w:val="000535F5"/>
     <w:rPr>
@@ -7984,10 +11197,10 @@
       <w:szCs w:val="32"/>
     </w:rPr>
   </w:style>
-  <w:style w:type="paragraph" w:styleId="Tartalomjegyzkcmsora">
+  <w:style w:type="paragraph" w:styleId="TOCHeading">
     <w:name w:val="TOC Heading"/>
-    <w:basedOn w:val="Cmsor1"/>
-    <w:next w:val="Norml"/>
+    <w:basedOn w:val="Heading1"/>
+    <w:next w:val="Normal"/>
     <w:uiPriority w:val="39"/>
     <w:unhideWhenUsed/>
     <w:qFormat/>
@@ -7996,10 +11209,10 @@
       <w:outlineLvl w:val="9"/>
     </w:pPr>
   </w:style>
-  <w:style w:type="paragraph" w:styleId="TJ2">
+  <w:style w:type="paragraph" w:styleId="TOC2">
     <w:name w:val="toc 2"/>
-    <w:basedOn w:val="Norml"/>
-    <w:next w:val="Norml"/>
+    <w:basedOn w:val="Normal"/>
+    <w:next w:val="Normal"/>
     <w:autoRedefine/>
     <w:uiPriority w:val="39"/>
     <w:unhideWhenUsed/>
@@ -8012,10 +11225,10 @@
       <w:rFonts w:eastAsiaTheme="minorEastAsia" w:cs="Times New Roman"/>
     </w:rPr>
   </w:style>
-  <w:style w:type="paragraph" w:styleId="TJ1">
+  <w:style w:type="paragraph" w:styleId="TOC1">
     <w:name w:val="toc 1"/>
-    <w:basedOn w:val="Norml"/>
-    <w:next w:val="Norml"/>
+    <w:basedOn w:val="Normal"/>
+    <w:next w:val="Normal"/>
     <w:autoRedefine/>
     <w:uiPriority w:val="39"/>
     <w:unhideWhenUsed/>
@@ -8031,10 +11244,10 @@
       <w:szCs w:val="32"/>
     </w:rPr>
   </w:style>
-  <w:style w:type="paragraph" w:styleId="TJ3">
+  <w:style w:type="paragraph" w:styleId="TOC3">
     <w:name w:val="toc 3"/>
-    <w:basedOn w:val="Norml"/>
-    <w:next w:val="Norml"/>
+    <w:basedOn w:val="Normal"/>
+    <w:next w:val="Normal"/>
     <w:autoRedefine/>
     <w:uiPriority w:val="39"/>
     <w:unhideWhenUsed/>
@@ -8047,10 +11260,10 @@
       <w:rFonts w:eastAsiaTheme="minorEastAsia" w:cs="Times New Roman"/>
     </w:rPr>
   </w:style>
-  <w:style w:type="paragraph" w:styleId="Lbjegyzetszveg">
+  <w:style w:type="paragraph" w:styleId="FootnoteText">
     <w:name w:val="footnote text"/>
-    <w:basedOn w:val="Norml"/>
-    <w:link w:val="LbjegyzetszvegChar"/>
+    <w:basedOn w:val="Normal"/>
+    <w:link w:val="FootnoteTextChar"/>
     <w:uiPriority w:val="99"/>
     <w:semiHidden/>
     <w:unhideWhenUsed/>
@@ -8063,10 +11276,10 @@
       <w:szCs w:val="20"/>
     </w:rPr>
   </w:style>
-  <w:style w:type="character" w:customStyle="1" w:styleId="LbjegyzetszvegChar">
-    <w:name w:val="Lábjegyzetszöveg Char"/>
-    <w:basedOn w:val="Bekezdsalapbettpusa"/>
-    <w:link w:val="Lbjegyzetszveg"/>
+  <w:style w:type="character" w:customStyle="1" w:styleId="FootnoteTextChar">
+    <w:name w:val="Footnote Text Char"/>
+    <w:basedOn w:val="DefaultParagraphFont"/>
+    <w:link w:val="FootnoteText"/>
     <w:uiPriority w:val="99"/>
     <w:semiHidden/>
     <w:rsid w:val="00C275AB"/>
@@ -8075,9 +11288,9 @@
       <w:szCs w:val="20"/>
     </w:rPr>
   </w:style>
-  <w:style w:type="character" w:styleId="Lbjegyzet-hivatkozs">
+  <w:style w:type="character" w:styleId="FootnoteReference">
     <w:name w:val="footnote reference"/>
-    <w:basedOn w:val="Bekezdsalapbettpusa"/>
+    <w:basedOn w:val="DefaultParagraphFont"/>
     <w:uiPriority w:val="99"/>
     <w:semiHidden/>
     <w:unhideWhenUsed/>
@@ -8099,8 +11312,8 @@
       <w:lang w:val="hu-HU" w:eastAsia="zh-CN" w:bidi="hi-IN"/>
     </w:rPr>
   </w:style>
-  <w:style w:type="table" w:customStyle="1" w:styleId="TableNormal">
-    <w:name w:val="Table Normal"/>
+  <w:style w:type="table" w:customStyle="1" w:styleId="TableNormal1">
+    <w:name w:val="Table Normal1"/>
     <w:rsid w:val="006649F5"/>
     <w:pPr>
       <w:suppressAutoHyphens/>
@@ -8118,6 +11331,50 @@
         <w:right w:w="0" w:type="dxa"/>
       </w:tblCellMar>
     </w:tblPr>
+  </w:style>
+  <w:style w:type="paragraph" w:styleId="Header">
+    <w:name w:val="header"/>
+    <w:basedOn w:val="Normal"/>
+    <w:link w:val="HeaderChar"/>
+    <w:uiPriority w:val="99"/>
+    <w:unhideWhenUsed/>
+    <w:rsid w:val="00A37CF5"/>
+    <w:pPr>
+      <w:tabs>
+        <w:tab w:val="center" w:pos="4680"/>
+        <w:tab w:val="right" w:pos="9360"/>
+      </w:tabs>
+      <w:spacing w:after="0" w:line="240" w:lineRule="auto"/>
+    </w:pPr>
+  </w:style>
+  <w:style w:type="character" w:customStyle="1" w:styleId="HeaderChar">
+    <w:name w:val="Header Char"/>
+    <w:basedOn w:val="DefaultParagraphFont"/>
+    <w:link w:val="Header"/>
+    <w:uiPriority w:val="99"/>
+    <w:rsid w:val="00A37CF5"/>
+  </w:style>
+  <w:style w:type="paragraph" w:styleId="Footer">
+    <w:name w:val="footer"/>
+    <w:basedOn w:val="Normal"/>
+    <w:link w:val="FooterChar"/>
+    <w:uiPriority w:val="99"/>
+    <w:unhideWhenUsed/>
+    <w:rsid w:val="00A37CF5"/>
+    <w:pPr>
+      <w:tabs>
+        <w:tab w:val="center" w:pos="4680"/>
+        <w:tab w:val="right" w:pos="9360"/>
+      </w:tabs>
+      <w:spacing w:after="0" w:line="240" w:lineRule="auto"/>
+    </w:pPr>
+  </w:style>
+  <w:style w:type="character" w:customStyle="1" w:styleId="FooterChar">
+    <w:name w:val="Footer Char"/>
+    <w:basedOn w:val="DefaultParagraphFont"/>
+    <w:link w:val="Footer"/>
+    <w:uiPriority w:val="99"/>
+    <w:rsid w:val="00A37CF5"/>
   </w:style>
 </w:styles>
 </file>

</xml_diff>